<commit_message>
trying to plot things
</commit_message>
<xml_diff>
--- a/lab report.docx
+++ b/lab report.docx
@@ -1,6 +1,6 @@
 
 <file path=word/document.xml><?xml version="1.0" encoding="utf-8"?>
-<w:document xmlns:wpc="http://schemas.microsoft.com/office/word/2010/wordprocessingCanvas" xmlns:cx="http://schemas.microsoft.com/office/drawing/2014/chartex" xmlns:cx1="http://schemas.microsoft.com/office/drawing/2015/9/8/chartex" xmlns:cx2="http://schemas.microsoft.com/office/drawing/2015/10/21/chartex" xmlns:cx3="http://schemas.microsoft.com/office/drawing/2016/5/9/chartex" xmlns:cx4="http://schemas.microsoft.com/office/drawing/2016/5/10/chartex" xmlns:cx5="http://schemas.microsoft.com/office/drawing/2016/5/11/chartex" xmlns:cx6="http://schemas.microsoft.com/office/drawing/2016/5/12/chartex" xmlns:cx7="http://schemas.microsoft.com/office/drawing/2016/5/13/chartex" xmlns:cx8="http://schemas.microsoft.com/office/drawing/2016/5/14/chartex" xmlns:mc="http://schemas.openxmlformats.org/markup-compatibility/2006" xmlns:aink="http://schemas.microsoft.com/office/drawing/2016/ink" xmlns:am3d="http://schemas.microsoft.com/office/drawing/2017/model3d" xmlns:o="urn:schemas-microsoft-com:office:office" xmlns:oel="http://schemas.microsoft.com/office/2019/extlst" xmlns:r="http://schemas.openxmlformats.org/officeDocument/2006/relationships" xmlns:m="http://schemas.openxmlformats.org/officeDocument/2006/math" xmlns:v="urn:schemas-microsoft-com:vml" xmlns:wp14="http://schemas.microsoft.com/office/word/2010/wordprocessingDrawing" xmlns:wp="http://schemas.openxmlformats.org/drawingml/2006/wordprocessingDrawing" xmlns:w10="urn:schemas-microsoft-com:office:word" xmlns:w="http://schemas.openxmlformats.org/wordprocessingml/2006/main" xmlns:w14="http://schemas.microsoft.com/office/word/2010/wordml" xmlns:w15="http://schemas.microsoft.com/office/word/2012/wordml" xmlns:w16cex="http://schemas.microsoft.com/office/word/2018/wordml/cex" xmlns:w16cid="http://schemas.microsoft.com/office/word/2016/wordml/cid" xmlns:w16="http://schemas.microsoft.com/office/word/2018/wordml" xmlns:w16sdtdh="http://schemas.microsoft.com/office/word/2020/wordml/sdtdatahash" xmlns:w16se="http://schemas.microsoft.com/office/word/2015/wordml/symex" xmlns:wpg="http://schemas.microsoft.com/office/word/2010/wordprocessingGroup" xmlns:wpi="http://schemas.microsoft.com/office/word/2010/wordprocessingInk" xmlns:wne="http://schemas.microsoft.com/office/word/2006/wordml" xmlns:wps="http://schemas.microsoft.com/office/word/2010/wordprocessingShape" mc:Ignorable="w14 w15 w16se w16cid w16 w16cex w16sdtdh wp14">
+<w:document xmlns:wpc="http://schemas.microsoft.com/office/word/2010/wordprocessingCanvas" xmlns:cx="http://schemas.microsoft.com/office/drawing/2014/chartex" xmlns:cx1="http://schemas.microsoft.com/office/drawing/2015/9/8/chartex" xmlns:cx2="http://schemas.microsoft.com/office/drawing/2015/10/21/chartex" xmlns:cx3="http://schemas.microsoft.com/office/drawing/2016/5/9/chartex" xmlns:cx4="http://schemas.microsoft.com/office/drawing/2016/5/10/chartex" xmlns:cx5="http://schemas.microsoft.com/office/drawing/2016/5/11/chartex" xmlns:cx6="http://schemas.microsoft.com/office/drawing/2016/5/12/chartex" xmlns:cx7="http://schemas.microsoft.com/office/drawing/2016/5/13/chartex" xmlns:cx8="http://schemas.microsoft.com/office/drawing/2016/5/14/chartex" xmlns:mc="http://schemas.openxmlformats.org/markup-compatibility/2006" xmlns:aink="http://schemas.microsoft.com/office/drawing/2016/ink" xmlns:am3d="http://schemas.microsoft.com/office/drawing/2017/model3d" xmlns:o="urn:schemas-microsoft-com:office:office" xmlns:oel="http://schemas.microsoft.com/office/2019/extlst" xmlns:r="http://schemas.openxmlformats.org/officeDocument/2006/relationships" xmlns:m="http://schemas.openxmlformats.org/officeDocument/2006/math" xmlns:v="urn:schemas-microsoft-com:vml" xmlns:wp14="http://schemas.microsoft.com/office/word/2010/wordprocessingDrawing" xmlns:wp="http://schemas.openxmlformats.org/drawingml/2006/wordprocessingDrawing" xmlns:w10="urn:schemas-microsoft-com:office:word" xmlns:w="http://schemas.openxmlformats.org/wordprocessingml/2006/main" xmlns:w14="http://schemas.microsoft.com/office/word/2010/wordml" xmlns:w15="http://schemas.microsoft.com/office/word/2012/wordml" xmlns:w16cex="http://schemas.microsoft.com/office/word/2018/wordml/cex" xmlns:w16cid="http://schemas.microsoft.com/office/word/2016/wordml/cid" xmlns:w16="http://schemas.microsoft.com/office/word/2018/wordml" xmlns:w16du="http://schemas.microsoft.com/office/word/2023/wordml/word16du" xmlns:w16sdtdh="http://schemas.microsoft.com/office/word/2020/wordml/sdtdatahash" xmlns:w16se="http://schemas.microsoft.com/office/word/2015/wordml/symex" xmlns:wpg="http://schemas.microsoft.com/office/word/2010/wordprocessingGroup" xmlns:wpi="http://schemas.microsoft.com/office/word/2010/wordprocessingInk" xmlns:wne="http://schemas.microsoft.com/office/word/2006/wordml" xmlns:wps="http://schemas.microsoft.com/office/word/2010/wordprocessingShape" mc:Ignorable="w14 w15 w16se w16cid w16 w16cex w16sdtdh w16du wp14">
   <w:body>
     <w:p>
       <w:pPr>
@@ -919,46 +919,85 @@
     <w:p>
       <w:pPr>
         <w:pStyle w:val="NormalWeb"/>
+        <w:numPr>
+          <w:ilvl w:val="1"/>
+          <w:numId w:val="13"/>
+        </w:numPr>
+        <w:spacing w:line="360" w:lineRule="auto"/>
+        <w:ind w:right="851"/>
+        <w:jc w:val="both"/>
+        <w:rPr>
+          <w:rFonts w:ascii="Arial" w:hAnsi="Arial" w:cs="Arial"/>
+          <w:b/>
+          <w:color w:val="auto"/>
+          <w:sz w:val="22"/>
+          <w:lang w:val="en-US"/>
+        </w:rPr>
+      </w:pPr>
+      <w:r>
+        <w:rPr>
+          <w:rFonts w:ascii="Arial" w:hAnsi="Arial" w:cs="Arial"/>
+          <w:b/>
+          <w:color w:val="auto"/>
+          <w:sz w:val="22"/>
+          <w:lang w:val="en-US"/>
+        </w:rPr>
+        <w:t xml:space="preserve">AMPA </w:t>
+      </w:r>
+      <w:r>
+        <w:rPr>
+          <w:rFonts w:ascii="Arial" w:hAnsi="Arial" w:cs="Arial"/>
+          <w:b/>
+          <w:color w:val="auto"/>
+          <w:sz w:val="22"/>
+          <w:lang w:val="en-US"/>
+        </w:rPr>
+        <w:t>significance, function and structure</w:t>
+      </w:r>
+    </w:p>
+    <w:p>
+      <w:pPr>
+        <w:pStyle w:val="NormalWeb"/>
         <w:spacing w:line="360" w:lineRule="auto"/>
         <w:ind w:right="851" w:firstLine="0"/>
         <w:jc w:val="both"/>
         <w:rPr>
           <w:rFonts w:ascii="Arial" w:hAnsi="Arial" w:cs="Arial"/>
-          <w:b/>
-          <w:color w:val="auto"/>
-          <w:sz w:val="22"/>
-          <w:lang w:val="en-US"/>
-        </w:rPr>
-      </w:pPr>
-      <w:r>
-        <w:rPr>
-          <w:rFonts w:ascii="Arial" w:hAnsi="Arial" w:cs="Arial"/>
-          <w:b/>
-          <w:color w:val="auto"/>
-          <w:sz w:val="22"/>
-          <w:lang w:val="en-US"/>
-        </w:rPr>
-        <w:t xml:space="preserve">1.1 </w:t>
-      </w:r>
-      <w:r>
-        <w:rPr>
-          <w:rFonts w:ascii="Arial" w:hAnsi="Arial" w:cs="Arial"/>
-          <w:b/>
-          <w:color w:val="auto"/>
-          <w:sz w:val="22"/>
-          <w:lang w:val="en-US"/>
-        </w:rPr>
-        <w:t xml:space="preserve">AMPA </w:t>
-      </w:r>
-      <w:r>
-        <w:rPr>
-          <w:rFonts w:ascii="Arial" w:hAnsi="Arial" w:cs="Arial"/>
-          <w:b/>
-          <w:color w:val="auto"/>
-          <w:sz w:val="22"/>
-          <w:lang w:val="en-US"/>
-        </w:rPr>
-        <w:t>significance, function and structure</w:t>
+          <w:bCs/>
+          <w:color w:val="auto"/>
+          <w:sz w:val="22"/>
+          <w:lang w:val="en-US"/>
+        </w:rPr>
+      </w:pPr>
+      <w:r>
+        <w:rPr>
+          <w:rFonts w:ascii="Arial" w:hAnsi="Arial" w:cs="Arial"/>
+          <w:bCs/>
+          <w:color w:val="auto"/>
+          <w:sz w:val="22"/>
+          <w:lang w:val="en-US"/>
+        </w:rPr>
+        <w:t xml:space="preserve">The </w:t>
+      </w:r>
+      <w:r>
+        <w:rPr>
+          <w:rFonts w:ascii="Arial" w:hAnsi="Arial" w:cs="Arial"/>
+          <w:bCs/>
+          <w:color w:val="auto"/>
+          <w:sz w:val="22"/>
+          <w:lang w:val="en-US"/>
+        </w:rPr>
+        <w:t xml:space="preserve">α-amino-3-hydroxy-5-methyl-4-isoxazolepropionic acid </w:t>
+      </w:r>
+      <w:r>
+        <w:rPr>
+          <w:rFonts w:ascii="Arial" w:hAnsi="Arial" w:cs="Arial"/>
+          <w:bCs/>
+          <w:color w:val="auto"/>
+          <w:sz w:val="22"/>
+          <w:lang w:val="en-US"/>
+        </w:rPr>
+        <w:t>(AMPA) is an ionotropic glutamate receptor</w:t>
       </w:r>
     </w:p>
     <w:p>
@@ -969,31 +1008,43 @@
         <w:jc w:val="both"/>
         <w:rPr>
           <w:rFonts w:ascii="Arial" w:hAnsi="Arial" w:cs="Arial"/>
-          <w:b/>
-          <w:color w:val="auto"/>
-          <w:sz w:val="22"/>
-          <w:lang w:val="en-US"/>
-        </w:rPr>
-      </w:pPr>
-      <w:r>
-        <w:rPr>
-          <w:rFonts w:ascii="Arial" w:hAnsi="Arial" w:cs="Arial"/>
-          <w:b/>
-          <w:color w:val="auto"/>
-          <w:sz w:val="22"/>
-          <w:lang w:val="en-US"/>
-        </w:rPr>
-        <w:t>1.2</w:t>
-      </w:r>
-      <w:r>
-        <w:rPr>
-          <w:rFonts w:ascii="Arial" w:hAnsi="Arial" w:cs="Arial"/>
-          <w:b/>
-          <w:color w:val="auto"/>
-          <w:sz w:val="22"/>
-          <w:lang w:val="en-US"/>
-        </w:rPr>
-        <w:t xml:space="preserve"> Slow AMPA </w:t>
+          <w:bCs/>
+          <w:color w:val="auto"/>
+          <w:sz w:val="22"/>
+          <w:lang w:val="en-US"/>
+        </w:rPr>
+      </w:pPr>
+      <w:r>
+        <w:rPr>
+          <w:rFonts w:ascii="Arial" w:hAnsi="Arial" w:cs="Arial"/>
+          <w:bCs/>
+          <w:color w:val="auto"/>
+          <w:sz w:val="22"/>
+          <w:lang w:val="en-US"/>
+        </w:rPr>
+        <w:t xml:space="preserve">Most widespread receptor in </w:t>
+      </w:r>
+      <w:proofErr w:type="spellStart"/>
+      <w:r>
+        <w:rPr>
+          <w:rFonts w:ascii="Arial" w:hAnsi="Arial" w:cs="Arial"/>
+          <w:bCs/>
+          <w:color w:val="auto"/>
+          <w:sz w:val="22"/>
+          <w:lang w:val="en-US"/>
+        </w:rPr>
+        <w:t>brian</w:t>
+      </w:r>
+      <w:proofErr w:type="spellEnd"/>
+      <w:r>
+        <w:rPr>
+          <w:rFonts w:ascii="Arial" w:hAnsi="Arial" w:cs="Arial"/>
+          <w:bCs/>
+          <w:color w:val="auto"/>
+          <w:sz w:val="22"/>
+          <w:lang w:val="en-US"/>
+        </w:rPr>
+        <w:t xml:space="preserve">, </w:t>
       </w:r>
     </w:p>
     <w:p>
@@ -1004,43 +1055,283 @@
         <w:jc w:val="both"/>
         <w:rPr>
           <w:rFonts w:ascii="Arial" w:hAnsi="Arial" w:cs="Arial"/>
-          <w:b/>
-          <w:color w:val="auto"/>
-          <w:sz w:val="22"/>
-          <w:lang w:val="en-US"/>
-        </w:rPr>
-      </w:pPr>
-      <w:r>
-        <w:rPr>
-          <w:rFonts w:ascii="Arial" w:hAnsi="Arial" w:cs="Arial"/>
-          <w:b/>
-          <w:color w:val="auto"/>
-          <w:sz w:val="22"/>
-          <w:lang w:val="en-US"/>
-        </w:rPr>
-        <w:t xml:space="preserve">1.3 </w:t>
+          <w:bCs/>
+          <w:color w:val="auto"/>
+          <w:sz w:val="22"/>
+          <w:lang w:val="en-US"/>
+        </w:rPr>
+      </w:pPr>
+      <w:r>
+        <w:rPr>
+          <w:rFonts w:ascii="Arial" w:hAnsi="Arial" w:cs="Arial"/>
+          <w:bCs/>
+          <w:color w:val="auto"/>
+          <w:sz w:val="22"/>
+          <w:lang w:val="en-US"/>
+        </w:rPr>
+        <w:t>involved in so many different processes - learning</w:t>
+      </w:r>
+    </w:p>
+    <w:p>
+      <w:pPr>
+        <w:pStyle w:val="NormalWeb"/>
+        <w:spacing w:line="360" w:lineRule="auto"/>
+        <w:ind w:right="851" w:firstLine="0"/>
+        <w:jc w:val="both"/>
+        <w:rPr>
+          <w:rFonts w:ascii="Arial" w:hAnsi="Arial" w:cs="Arial"/>
+          <w:bCs/>
+          <w:color w:val="auto"/>
+          <w:sz w:val="22"/>
+          <w:lang w:val="en-US"/>
+        </w:rPr>
+      </w:pPr>
+      <w:r>
+        <w:rPr>
+          <w:rFonts w:ascii="Arial" w:hAnsi="Arial" w:cs="Arial"/>
+          <w:bCs/>
+          <w:color w:val="auto"/>
+          <w:sz w:val="22"/>
+          <w:lang w:val="en-US"/>
+        </w:rPr>
+        <w:t>Structure – dimer of dimers – 3 domains</w:t>
+      </w:r>
+      <w:r>
+        <w:rPr>
+          <w:rFonts w:ascii="Arial" w:hAnsi="Arial" w:cs="Arial"/>
+          <w:bCs/>
+          <w:color w:val="auto"/>
+          <w:sz w:val="22"/>
+          <w:lang w:val="en-US"/>
+        </w:rPr>
+        <w:t xml:space="preserve"> (describe in detail structure and function of each)</w:t>
+      </w:r>
+      <w:r>
+        <w:rPr>
+          <w:rFonts w:ascii="Arial" w:hAnsi="Arial" w:cs="Arial"/>
+          <w:bCs/>
+          <w:color w:val="auto"/>
+          <w:sz w:val="22"/>
+          <w:lang w:val="en-US"/>
+        </w:rPr>
+        <w:t xml:space="preserve"> – ligand binding domain clamshell that pulls open the pore</w:t>
+      </w:r>
+      <w:r>
+        <w:rPr>
+          <w:rFonts w:ascii="Arial" w:hAnsi="Arial" w:cs="Arial"/>
+          <w:bCs/>
+          <w:color w:val="auto"/>
+          <w:sz w:val="22"/>
+          <w:lang w:val="en-US"/>
+        </w:rPr>
+        <w:t xml:space="preserve"> – sublevel activation (</w:t>
       </w:r>
       <w:proofErr w:type="spellStart"/>
       <w:r>
         <w:rPr>
           <w:rFonts w:ascii="Arial" w:hAnsi="Arial" w:cs="Arial"/>
-          <w:b/>
-          <w:color w:val="auto"/>
-          <w:sz w:val="22"/>
-          <w:lang w:val="en-US"/>
-        </w:rPr>
-        <w:t>Sebastians</w:t>
+          <w:bCs/>
+          <w:color w:val="auto"/>
+          <w:sz w:val="22"/>
+          <w:lang w:val="en-US"/>
+        </w:rPr>
+        <w:t>rosenmund</w:t>
       </w:r>
       <w:proofErr w:type="spellEnd"/>
       <w:r>
         <w:rPr>
           <w:rFonts w:ascii="Arial" w:hAnsi="Arial" w:cs="Arial"/>
-          <w:b/>
-          <w:color w:val="auto"/>
-          <w:sz w:val="22"/>
-          <w:lang w:val="en-US"/>
-        </w:rPr>
-        <w:t xml:space="preserve"> project</w:t>
+          <w:bCs/>
+          <w:color w:val="auto"/>
+          <w:sz w:val="22"/>
+          <w:lang w:val="en-US"/>
+        </w:rPr>
+        <w:t>)</w:t>
+      </w:r>
+    </w:p>
+    <w:p>
+      <w:pPr>
+        <w:pStyle w:val="NormalWeb"/>
+        <w:numPr>
+          <w:ilvl w:val="1"/>
+          <w:numId w:val="13"/>
+        </w:numPr>
+        <w:spacing w:line="360" w:lineRule="auto"/>
+        <w:ind w:right="851"/>
+        <w:jc w:val="both"/>
+        <w:rPr>
+          <w:rFonts w:ascii="Arial" w:hAnsi="Arial" w:cs="Arial"/>
+          <w:b/>
+          <w:color w:val="auto"/>
+          <w:sz w:val="22"/>
+          <w:lang w:val="en-US"/>
+        </w:rPr>
+      </w:pPr>
+      <w:r>
+        <w:rPr>
+          <w:rFonts w:ascii="Arial" w:hAnsi="Arial" w:cs="Arial"/>
+          <w:b/>
+          <w:color w:val="auto"/>
+          <w:sz w:val="22"/>
+          <w:lang w:val="en-US"/>
+        </w:rPr>
+        <w:t xml:space="preserve">Slow AMPA </w:t>
+      </w:r>
+    </w:p>
+    <w:p>
+      <w:pPr>
+        <w:pStyle w:val="NormalWeb"/>
+        <w:spacing w:line="360" w:lineRule="auto"/>
+        <w:ind w:right="851" w:firstLine="0"/>
+        <w:jc w:val="both"/>
+        <w:rPr>
+          <w:rFonts w:ascii="Arial" w:hAnsi="Arial" w:cs="Arial"/>
+          <w:bCs/>
+          <w:color w:val="auto"/>
+          <w:sz w:val="22"/>
+          <w:lang w:val="en-US"/>
+        </w:rPr>
+      </w:pPr>
+      <w:proofErr w:type="spellStart"/>
+      <w:r>
+        <w:rPr>
+          <w:rFonts w:ascii="Arial" w:hAnsi="Arial" w:cs="Arial"/>
+          <w:bCs/>
+          <w:color w:val="auto"/>
+          <w:sz w:val="22"/>
+          <w:lang w:val="en-US"/>
+        </w:rPr>
+        <w:t>Ampa</w:t>
+      </w:r>
+      <w:proofErr w:type="spellEnd"/>
+      <w:r>
+        <w:rPr>
+          <w:rFonts w:ascii="Arial" w:hAnsi="Arial" w:cs="Arial"/>
+          <w:bCs/>
+          <w:color w:val="auto"/>
+          <w:sz w:val="22"/>
+          <w:lang w:val="en-US"/>
+        </w:rPr>
+        <w:t xml:space="preserve"> is fast ! </w:t>
+      </w:r>
+    </w:p>
+    <w:p>
+      <w:pPr>
+        <w:pStyle w:val="NormalWeb"/>
+        <w:spacing w:line="360" w:lineRule="auto"/>
+        <w:ind w:right="851" w:firstLine="0"/>
+        <w:jc w:val="both"/>
+        <w:rPr>
+          <w:rFonts w:ascii="Arial" w:hAnsi="Arial" w:cs="Arial"/>
+          <w:b/>
+          <w:color w:val="auto"/>
+          <w:sz w:val="22"/>
+          <w:lang w:val="en-US"/>
+        </w:rPr>
+      </w:pPr>
+      <w:r>
+        <w:rPr>
+          <w:rFonts w:ascii="Arial" w:hAnsi="Arial" w:cs="Arial"/>
+          <w:b/>
+          <w:color w:val="auto"/>
+          <w:sz w:val="22"/>
+          <w:lang w:val="en-US"/>
+        </w:rPr>
+        <w:t>1.3 Sebastians project</w:t>
+      </w:r>
+    </w:p>
+    <w:p>
+      <w:pPr>
+        <w:pStyle w:val="NormalWeb"/>
+        <w:spacing w:line="360" w:lineRule="auto"/>
+        <w:ind w:right="851" w:firstLine="0"/>
+        <w:jc w:val="both"/>
+        <w:rPr>
+          <w:rFonts w:ascii="Arial" w:hAnsi="Arial" w:cs="Arial"/>
+          <w:bCs/>
+          <w:color w:val="auto"/>
+          <w:sz w:val="22"/>
+          <w:lang w:val="en-US"/>
+        </w:rPr>
+      </w:pPr>
+      <w:proofErr w:type="spellStart"/>
+      <w:r>
+        <w:rPr>
+          <w:rFonts w:ascii="Arial" w:hAnsi="Arial" w:cs="Arial"/>
+          <w:bCs/>
+          <w:color w:val="auto"/>
+          <w:sz w:val="22"/>
+          <w:lang w:val="en-US"/>
+        </w:rPr>
+        <w:t>Ampa</w:t>
+      </w:r>
+      <w:proofErr w:type="spellEnd"/>
+      <w:r>
+        <w:rPr>
+          <w:rFonts w:ascii="Arial" w:hAnsi="Arial" w:cs="Arial"/>
+          <w:bCs/>
+          <w:color w:val="auto"/>
+          <w:sz w:val="22"/>
+          <w:lang w:val="en-US"/>
+        </w:rPr>
+        <w:t xml:space="preserve"> mutant that has no desensitization</w:t>
+      </w:r>
+    </w:p>
+    <w:p>
+      <w:pPr>
+        <w:pStyle w:val="NormalWeb"/>
+        <w:spacing w:line="360" w:lineRule="auto"/>
+        <w:ind w:right="851" w:firstLine="0"/>
+        <w:jc w:val="both"/>
+        <w:rPr>
+          <w:rFonts w:ascii="Arial" w:hAnsi="Arial" w:cs="Arial"/>
+          <w:bCs/>
+          <w:color w:val="auto"/>
+          <w:sz w:val="22"/>
+          <w:lang w:val="en-US"/>
+        </w:rPr>
+      </w:pPr>
+      <w:r>
+        <w:rPr>
+          <w:rFonts w:ascii="Arial" w:hAnsi="Arial" w:cs="Arial"/>
+          <w:bCs/>
+          <w:color w:val="auto"/>
+          <w:sz w:val="22"/>
+          <w:lang w:val="en-US"/>
+        </w:rPr>
+        <w:t xml:space="preserve">Zinc bridge </w:t>
+      </w:r>
+      <w:r>
+        <w:rPr>
+          <w:rFonts w:ascii="Arial" w:hAnsi="Arial" w:cs="Arial"/>
+          <w:bCs/>
+          <w:color w:val="auto"/>
+          <w:sz w:val="22"/>
+          <w:lang w:val="en-US"/>
+        </w:rPr>
+        <w:t xml:space="preserve">– slower activation – 3 </w:t>
+      </w:r>
+      <w:proofErr w:type="spellStart"/>
+      <w:r>
+        <w:rPr>
+          <w:rFonts w:ascii="Arial" w:hAnsi="Arial" w:cs="Arial"/>
+          <w:bCs/>
+          <w:color w:val="auto"/>
+          <w:sz w:val="22"/>
+          <w:lang w:val="en-US"/>
+        </w:rPr>
+        <w:t>componentes</w:t>
+      </w:r>
+      <w:proofErr w:type="spellEnd"/>
+      <w:r>
+        <w:rPr>
+          <w:rFonts w:ascii="Arial" w:hAnsi="Arial" w:cs="Arial"/>
+          <w:bCs/>
+          <w:color w:val="auto"/>
+          <w:sz w:val="22"/>
+          <w:lang w:val="en-US"/>
+        </w:rPr>
+        <w:t xml:space="preserve"> of first latency distribution</w:t>
       </w:r>
     </w:p>
     <w:p>
@@ -1500,25 +1791,7 @@
           <w:color w:val="auto"/>
           <w:sz w:val="22"/>
         </w:rPr>
-        <w:t xml:space="preserve">he cells were resuspended in 5 mL </w:t>
-      </w:r>
-      <w:r>
-        <w:rPr>
-          <w:rFonts w:ascii="Arial" w:hAnsi="Arial" w:cs="Arial"/>
-          <w:bCs/>
-          <w:color w:val="auto"/>
-          <w:sz w:val="22"/>
-        </w:rPr>
-        <w:t>MEM + 6% FBS</w:t>
-      </w:r>
-      <w:r>
-        <w:rPr>
-          <w:rFonts w:ascii="Arial" w:hAnsi="Arial" w:cs="Arial"/>
-          <w:bCs/>
-          <w:color w:val="auto"/>
-          <w:sz w:val="22"/>
-        </w:rPr>
-        <w:t xml:space="preserve"> and</w:t>
+        <w:t>he cells were resuspended in 5 mL MEM + 6% FBS and</w:t>
       </w:r>
       <w:r>
         <w:rPr>
@@ -1545,25 +1818,7 @@
           <w:color w:val="auto"/>
           <w:sz w:val="22"/>
         </w:rPr>
-        <w:t xml:space="preserve"> (</w:t>
-      </w:r>
-      <w:r>
-        <w:rPr>
-          <w:rFonts w:ascii="Arial" w:hAnsi="Arial" w:cs="Arial"/>
-          <w:bCs/>
-          <w:color w:val="auto"/>
-          <w:sz w:val="22"/>
-        </w:rPr>
-        <w:t>depending on confluency</w:t>
-      </w:r>
-      <w:r>
-        <w:rPr>
-          <w:rFonts w:ascii="Arial" w:hAnsi="Arial" w:cs="Arial"/>
-          <w:bCs/>
-          <w:color w:val="auto"/>
-          <w:sz w:val="22"/>
-        </w:rPr>
-        <w:t>)</w:t>
+        <w:t xml:space="preserve"> (depending on confluency)</w:t>
       </w:r>
       <w:r>
         <w:rPr>
@@ -1676,6 +1931,7 @@
           <w:color w:val="auto"/>
           <w:sz w:val="22"/>
         </w:rPr>
+        <w:lastRenderedPageBreak/>
         <w:t>~4</w:t>
       </w:r>
       <w:r>
@@ -1685,16 +1941,7 @@
           <w:color w:val="auto"/>
           <w:sz w:val="22"/>
         </w:rPr>
-        <w:t> ø10 mm </w:t>
-      </w:r>
-      <w:r>
-        <w:rPr>
-          <w:rFonts w:ascii="Arial" w:hAnsi="Arial" w:cs="Arial"/>
-          <w:bCs/>
-          <w:color w:val="auto"/>
-          <w:sz w:val="22"/>
-        </w:rPr>
-        <w:t xml:space="preserve">coverslips coated with </w:t>
+        <w:t xml:space="preserve"> ø10 mm coverslips coated with </w:t>
       </w:r>
       <w:proofErr w:type="spellStart"/>
       <w:r>
@@ -2065,35 +2312,7 @@
           <w:color w:val="auto"/>
           <w:sz w:val="22"/>
         </w:rPr>
-        <w:t xml:space="preserve"> incubated for 3 minutes at room temperature. 2 µL of xxx plasmid solution totalling xxx ng DNA were added and incubated for another 20 minutes </w:t>
-      </w:r>
-      <w:r>
-        <w:rPr>
-          <w:rFonts w:ascii="Arial" w:hAnsi="Arial" w:cs="Arial"/>
-          <w:bCs/>
-          <w:color w:val="auto"/>
-          <w:sz w:val="22"/>
-        </w:rPr>
-        <w:t>at room temperature</w:t>
-      </w:r>
-      <w:r>
-        <w:rPr>
-          <w:rFonts w:ascii="Arial" w:hAnsi="Arial" w:cs="Arial"/>
-          <w:bCs/>
-          <w:color w:val="auto"/>
-          <w:sz w:val="22"/>
-        </w:rPr>
-        <w:t xml:space="preserve">. The total mixture was then added dropwise to the cells and incubated for 5-12 hours at 367ºC. Afterwards, the transfection medium was removed, the cells were washed twice in 2 mL DPBS </w:t>
-      </w:r>
-      <w:r>
-        <w:rPr>
-          <w:rFonts w:ascii="Arial" w:hAnsi="Arial" w:cs="Arial"/>
-          <w:bCs/>
-          <w:color w:val="auto"/>
-          <w:sz w:val="22"/>
-        </w:rPr>
-        <w:lastRenderedPageBreak/>
-        <w:t xml:space="preserve">prior to adding 2 mL of fresh medium supplemented with 30 µL </w:t>
+        <w:t xml:space="preserve"> incubated for 3 minutes at room temperature. 2 µL of xxx plasmid solution totalling xxx ng DNA were added and incubated for another 20 minutes at room temperature. The total mixture was then added dropwise to the cells and incubated for 5-12 hours at 367ºC. Afterwards, the transfection medium was removed, the cells were washed twice in 2 mL DPBS prior to adding 2 mL of fresh medium supplemented with 30 µL </w:t>
       </w:r>
       <w:proofErr w:type="spellStart"/>
       <w:r>
@@ -2271,16 +2490,7 @@
           <w:color w:val="auto"/>
           <w:sz w:val="22"/>
         </w:rPr>
-        <w:t>a</w:t>
-      </w:r>
-      <w:r>
-        <w:rPr>
-          <w:rFonts w:ascii="Arial" w:hAnsi="Arial" w:cs="Arial"/>
-          <w:bCs/>
-          <w:color w:val="auto"/>
-          <w:sz w:val="22"/>
-        </w:rPr>
-        <w:t xml:space="preserve">mplifier output was monitored on a </w:t>
+        <w:t xml:space="preserve">amplifier output was monitored on a </w:t>
       </w:r>
       <w:r>
         <w:rPr>
@@ -2298,16 +2508,7 @@
           <w:color w:val="auto"/>
           <w:sz w:val="22"/>
         </w:rPr>
-        <w:t>igital oscilloscope</w:t>
-      </w:r>
-      <w:r>
-        <w:rPr>
-          <w:rFonts w:ascii="Arial" w:hAnsi="Arial" w:cs="Arial"/>
-          <w:bCs/>
-          <w:color w:val="auto"/>
-          <w:sz w:val="22"/>
-        </w:rPr>
-        <w:t>.</w:t>
+        <w:t>igital oscilloscope.</w:t>
       </w:r>
       <w:r>
         <w:rPr>
@@ -2523,61 +2724,16 @@
           <w:color w:val="auto"/>
           <w:sz w:val="22"/>
         </w:rPr>
-        <w:t xml:space="preserve"> micromanipulator</w:t>
-      </w:r>
-      <w:r>
-        <w:rPr>
-          <w:rFonts w:ascii="Arial" w:hAnsi="Arial" w:cs="Arial"/>
-          <w:bCs/>
-          <w:color w:val="auto"/>
-          <w:sz w:val="22"/>
-        </w:rPr>
-        <w:t>.</w:t>
-      </w:r>
-      <w:r>
-        <w:rPr>
-          <w:rFonts w:ascii="Arial" w:hAnsi="Arial" w:cs="Arial"/>
-          <w:bCs/>
-          <w:color w:val="auto"/>
-          <w:sz w:val="22"/>
-        </w:rPr>
-        <w:t xml:space="preserve"> </w:t>
-      </w:r>
-      <w:r>
-        <w:rPr>
-          <w:rFonts w:ascii="Arial" w:hAnsi="Arial" w:cs="Arial"/>
-          <w:bCs/>
-          <w:color w:val="auto"/>
-          <w:sz w:val="22"/>
-        </w:rPr>
-        <w:t>Pipettes typically had resistances of 3-6 MΩ, and were mounted onto a G23 Instruments electrode holder</w:t>
-      </w:r>
-      <w:r>
-        <w:rPr>
-          <w:rFonts w:ascii="Arial" w:hAnsi="Arial" w:cs="Arial"/>
-          <w:bCs/>
-          <w:color w:val="auto"/>
-          <w:sz w:val="22"/>
-        </w:rPr>
-        <w:t xml:space="preserve"> after being </w:t>
-      </w:r>
-      <w:r>
-        <w:rPr>
-          <w:rFonts w:ascii="Arial" w:hAnsi="Arial" w:cs="Arial"/>
-          <w:bCs/>
-          <w:color w:val="auto"/>
-          <w:sz w:val="22"/>
-        </w:rPr>
-        <w:t>filled with intracellular solution (Table XXX)</w:t>
-      </w:r>
-      <w:r>
-        <w:rPr>
-          <w:rFonts w:ascii="Arial" w:hAnsi="Arial" w:cs="Arial"/>
-          <w:bCs/>
-          <w:color w:val="auto"/>
-          <w:sz w:val="22"/>
-        </w:rPr>
-        <w:t xml:space="preserve">. To block the </w:t>
+        <w:t xml:space="preserve"> micromanipulator.</w:t>
+      </w:r>
+      <w:r>
+        <w:rPr>
+          <w:rFonts w:ascii="Arial" w:hAnsi="Arial" w:cs="Arial"/>
+          <w:bCs/>
+          <w:color w:val="auto"/>
+          <w:sz w:val="22"/>
+        </w:rPr>
+        <w:t xml:space="preserve"> Pipettes typically had resistances of 3-6 MΩ, and were mounted onto a G23 Instruments electrode holder after being filled with intracellular solution (Table XXX). To block the </w:t>
       </w:r>
       <w:proofErr w:type="spellStart"/>
       <w:r>
@@ -2597,16 +2753,7 @@
           <w:color w:val="auto"/>
           <w:sz w:val="22"/>
         </w:rPr>
-        <w:t xml:space="preserve"> rectification of GluA4 in the presence of polyamines</w:t>
-      </w:r>
-      <w:r>
-        <w:rPr>
-          <w:rFonts w:ascii="Arial" w:hAnsi="Arial" w:cs="Arial"/>
-          <w:bCs/>
-          <w:color w:val="auto"/>
-          <w:sz w:val="22"/>
-        </w:rPr>
-        <w:t xml:space="preserve"> </w:t>
+        <w:t xml:space="preserve"> rectification of GluA4 in the presence of polyamines </w:t>
       </w:r>
     </w:p>
     <w:p>
@@ -2643,6 +2790,7 @@
           <w:color w:val="auto"/>
           <w:sz w:val="22"/>
         </w:rPr>
+        <w:lastRenderedPageBreak/>
         <w:t xml:space="preserve">Solution exchange was achieved using a </w:t>
       </w:r>
       <w:proofErr w:type="spellStart"/>
@@ -2683,27 +2831,7 @@
           <w:color w:val="auto"/>
           <w:sz w:val="22"/>
         </w:rPr>
-        <w:t xml:space="preserve"> piezoelectric stack actuator, which received XXX V pulses from the acquisition software, transmitted by a </w:t>
-      </w:r>
-      <w:proofErr w:type="spellStart"/>
-      <w:r>
-        <w:rPr>
-          <w:rFonts w:ascii="Arial" w:hAnsi="Arial" w:cs="Arial"/>
-          <w:bCs/>
-          <w:color w:val="auto"/>
-          <w:sz w:val="22"/>
-        </w:rPr>
-        <w:t>Siskiyou</w:t>
-      </w:r>
-      <w:proofErr w:type="spellEnd"/>
-      <w:r>
-        <w:rPr>
-          <w:rFonts w:ascii="Arial" w:hAnsi="Arial" w:cs="Arial"/>
-          <w:bCs/>
-          <w:color w:val="auto"/>
-          <w:sz w:val="22"/>
-        </w:rPr>
-        <w:t xml:space="preserve"> controller. The actuator moved a perfusion tool, which was made in the lab as laid out in detail in Plested and Poulsen 2021 (SOURCE), exposing the stationary patch pipette to</w:t>
+        <w:t xml:space="preserve"> piezoelectric stack actuator, which received XXX V pulses from the acquisition software, transmitted by a Siskiyou controller. The actuator moved a perfusion tool, which was made in the lab as laid out in detail in Plested and Poulsen 2021 (SOURCE), exposing the stationary patch pipette to</w:t>
       </w:r>
       <w:r>
         <w:rPr>
@@ -2748,25 +2876,7 @@
           <w:color w:val="auto"/>
           <w:sz w:val="22"/>
         </w:rPr>
-        <w:t xml:space="preserve"> </w:t>
-      </w:r>
-      <w:r>
-        <w:rPr>
-          <w:rFonts w:ascii="Arial" w:hAnsi="Arial" w:cs="Arial"/>
-          <w:bCs/>
-          <w:color w:val="auto"/>
-          <w:sz w:val="22"/>
-        </w:rPr>
-        <w:t>(Table XX)</w:t>
-      </w:r>
-      <w:r>
-        <w:rPr>
-          <w:rFonts w:ascii="Arial" w:hAnsi="Arial" w:cs="Arial"/>
-          <w:bCs/>
-          <w:color w:val="auto"/>
-          <w:sz w:val="22"/>
-        </w:rPr>
-        <w:t xml:space="preserve">. Solution 2 contained </w:t>
+        <w:t xml:space="preserve"> (Table XX). Solution 2 contained </w:t>
       </w:r>
       <w:proofErr w:type="spellStart"/>
       <w:r>
@@ -2928,16 +3038,7 @@
           <w:color w:val="auto"/>
           <w:sz w:val="22"/>
         </w:rPr>
-        <w:t xml:space="preserve"> and</w:t>
-      </w:r>
-      <w:r>
-        <w:rPr>
-          <w:rFonts w:ascii="Arial" w:hAnsi="Arial" w:cs="Arial"/>
-          <w:bCs/>
-          <w:color w:val="auto"/>
-          <w:sz w:val="22"/>
-        </w:rPr>
-        <w:t xml:space="preserve"> </w:t>
+        <w:t xml:space="preserve"> and </w:t>
       </w:r>
       <w:proofErr w:type="spellStart"/>
       <w:r>
@@ -2957,16 +3058,7 @@
           <w:color w:val="auto"/>
           <w:sz w:val="22"/>
         </w:rPr>
-        <w:t xml:space="preserve"> fluorescence was examined</w:t>
-      </w:r>
-      <w:r>
-        <w:rPr>
-          <w:rFonts w:ascii="Arial" w:hAnsi="Arial" w:cs="Arial"/>
-          <w:bCs/>
-          <w:color w:val="auto"/>
-          <w:sz w:val="22"/>
-        </w:rPr>
-        <w:t xml:space="preserve"> using </w:t>
+        <w:t xml:space="preserve"> fluorescence was examined using </w:t>
       </w:r>
       <w:r>
         <w:rPr>
@@ -3071,17 +3163,7 @@
           <w:color w:val="auto"/>
           <w:sz w:val="22"/>
         </w:rPr>
-        <w:t xml:space="preserve"> Scientific, John </w:t>
-      </w:r>
-      <w:r>
-        <w:rPr>
-          <w:rFonts w:ascii="Arial" w:hAnsi="Arial" w:cs="Arial"/>
-          <w:bCs/>
-          <w:color w:val="auto"/>
-          <w:sz w:val="22"/>
-        </w:rPr>
-        <w:lastRenderedPageBreak/>
-        <w:t xml:space="preserve">Clements) at 40kHz after passing </w:t>
+        <w:t xml:space="preserve"> Scientific, John Clements) at 40kHz after passing </w:t>
       </w:r>
       <w:r>
         <w:rPr>
@@ -3435,15 +3517,7 @@
           <w:color w:val="auto"/>
           <w:sz w:val="22"/>
         </w:rPr>
-        <w:t>For the majority of the final data analysis, the python program ASCAM</w:t>
-      </w:r>
-      <w:r>
-        <w:rPr>
-          <w:rFonts w:ascii="Arial" w:hAnsi="Arial" w:cs="Arial"/>
-          <w:color w:val="auto"/>
-          <w:sz w:val="22"/>
-        </w:rPr>
-        <w:t xml:space="preserve"> (source) was used. </w:t>
+        <w:t xml:space="preserve">For the majority of the final data analysis, the python program ASCAM (source) was used. </w:t>
       </w:r>
       <w:r>
         <w:rPr>
@@ -3662,6 +3736,7 @@
           <w:sz w:val="22"/>
           <w:lang w:val="en-US"/>
         </w:rPr>
+        <w:lastRenderedPageBreak/>
         <w:t>3.1.4 Spike trains</w:t>
       </w:r>
     </w:p>
@@ -4105,6 +4180,52 @@
         <w:jc w:val="both"/>
         <w:rPr>
           <w:rFonts w:ascii="Arial" w:hAnsi="Arial" w:cs="Arial"/>
+          <w:bCs/>
+          <w:color w:val="auto"/>
+          <w:sz w:val="22"/>
+        </w:rPr>
+      </w:pPr>
+      <w:r>
+        <w:rPr>
+          <w:rFonts w:ascii="Arial" w:hAnsi="Arial" w:cs="Arial"/>
+          <w:bCs/>
+          <w:color w:val="auto"/>
+          <w:sz w:val="22"/>
+        </w:rPr>
+        <w:t>Effect of the resolution on the idealization, in general the idealization is quite flawed probably</w:t>
+      </w:r>
+    </w:p>
+    <w:p>
+      <w:pPr>
+        <w:pStyle w:val="NormalWeb"/>
+        <w:spacing w:line="360" w:lineRule="auto"/>
+        <w:ind w:right="851" w:firstLine="0"/>
+        <w:jc w:val="both"/>
+        <w:rPr>
+          <w:rFonts w:ascii="Arial" w:hAnsi="Arial" w:cs="Arial"/>
+          <w:bCs/>
+          <w:color w:val="auto"/>
+          <w:sz w:val="22"/>
+        </w:rPr>
+      </w:pPr>
+      <w:r>
+        <w:rPr>
+          <w:rFonts w:ascii="Arial" w:hAnsi="Arial" w:cs="Arial"/>
+          <w:bCs/>
+          <w:color w:val="auto"/>
+          <w:sz w:val="22"/>
+        </w:rPr>
+        <w:t>Noise of the setup, limited samples etc</w:t>
+      </w:r>
+    </w:p>
+    <w:p>
+      <w:pPr>
+        <w:pStyle w:val="NormalWeb"/>
+        <w:spacing w:line="360" w:lineRule="auto"/>
+        <w:ind w:right="851" w:firstLine="0"/>
+        <w:jc w:val="both"/>
+        <w:rPr>
+          <w:rFonts w:ascii="Arial" w:hAnsi="Arial" w:cs="Arial"/>
           <w:b/>
           <w:color w:val="auto"/>
           <w:sz w:val="22"/>
@@ -4118,6 +4239,29 @@
           <w:sz w:val="22"/>
         </w:rPr>
         <w:t>Future directions</w:t>
+      </w:r>
+    </w:p>
+    <w:p>
+      <w:pPr>
+        <w:pStyle w:val="NormalWeb"/>
+        <w:spacing w:line="360" w:lineRule="auto"/>
+        <w:ind w:right="851" w:firstLine="0"/>
+        <w:jc w:val="both"/>
+        <w:rPr>
+          <w:rFonts w:ascii="Arial" w:hAnsi="Arial" w:cs="Arial"/>
+          <w:bCs/>
+          <w:color w:val="auto"/>
+          <w:sz w:val="22"/>
+        </w:rPr>
+      </w:pPr>
+      <w:r>
+        <w:rPr>
+          <w:rFonts w:ascii="Arial" w:hAnsi="Arial" w:cs="Arial"/>
+          <w:bCs/>
+          <w:color w:val="auto"/>
+          <w:sz w:val="22"/>
+        </w:rPr>
+        <w:t>Look at the distribution of first latencies for each first open state -&gt; how many (resolvable) shut states before going into the corresponding open state</w:t>
       </w:r>
     </w:p>
     <w:p>
@@ -4565,7 +4709,7 @@
 </file>
 
 <file path=word/endnotes.xml><?xml version="1.0" encoding="utf-8"?>
-<w:endnotes xmlns:wpc="http://schemas.microsoft.com/office/word/2010/wordprocessingCanvas" xmlns:cx="http://schemas.microsoft.com/office/drawing/2014/chartex" xmlns:cx1="http://schemas.microsoft.com/office/drawing/2015/9/8/chartex" xmlns:cx2="http://schemas.microsoft.com/office/drawing/2015/10/21/chartex" xmlns:cx3="http://schemas.microsoft.com/office/drawing/2016/5/9/chartex" xmlns:cx4="http://schemas.microsoft.com/office/drawing/2016/5/10/chartex" xmlns:cx5="http://schemas.microsoft.com/office/drawing/2016/5/11/chartex" xmlns:cx6="http://schemas.microsoft.com/office/drawing/2016/5/12/chartex" xmlns:cx7="http://schemas.microsoft.com/office/drawing/2016/5/13/chartex" xmlns:cx8="http://schemas.microsoft.com/office/drawing/2016/5/14/chartex" xmlns:mc="http://schemas.openxmlformats.org/markup-compatibility/2006" xmlns:aink="http://schemas.microsoft.com/office/drawing/2016/ink" xmlns:am3d="http://schemas.microsoft.com/office/drawing/2017/model3d" xmlns:o="urn:schemas-microsoft-com:office:office" xmlns:oel="http://schemas.microsoft.com/office/2019/extlst" xmlns:r="http://schemas.openxmlformats.org/officeDocument/2006/relationships" xmlns:m="http://schemas.openxmlformats.org/officeDocument/2006/math" xmlns:v="urn:schemas-microsoft-com:vml" xmlns:wp14="http://schemas.microsoft.com/office/word/2010/wordprocessingDrawing" xmlns:wp="http://schemas.openxmlformats.org/drawingml/2006/wordprocessingDrawing" xmlns:w10="urn:schemas-microsoft-com:office:word" xmlns:w="http://schemas.openxmlformats.org/wordprocessingml/2006/main" xmlns:w14="http://schemas.microsoft.com/office/word/2010/wordml" xmlns:w15="http://schemas.microsoft.com/office/word/2012/wordml" xmlns:w16cex="http://schemas.microsoft.com/office/word/2018/wordml/cex" xmlns:w16cid="http://schemas.microsoft.com/office/word/2016/wordml/cid" xmlns:w16="http://schemas.microsoft.com/office/word/2018/wordml" xmlns:w16sdtdh="http://schemas.microsoft.com/office/word/2020/wordml/sdtdatahash" xmlns:w16se="http://schemas.microsoft.com/office/word/2015/wordml/symex" xmlns:wpg="http://schemas.microsoft.com/office/word/2010/wordprocessingGroup" xmlns:wpi="http://schemas.microsoft.com/office/word/2010/wordprocessingInk" xmlns:wne="http://schemas.microsoft.com/office/word/2006/wordml" xmlns:wps="http://schemas.microsoft.com/office/word/2010/wordprocessingShape" mc:Ignorable="w14 w15 w16se w16cid w16 w16cex w16sdtdh wp14">
+<w:endnotes xmlns:wpc="http://schemas.microsoft.com/office/word/2010/wordprocessingCanvas" xmlns:cx="http://schemas.microsoft.com/office/drawing/2014/chartex" xmlns:cx1="http://schemas.microsoft.com/office/drawing/2015/9/8/chartex" xmlns:cx2="http://schemas.microsoft.com/office/drawing/2015/10/21/chartex" xmlns:cx3="http://schemas.microsoft.com/office/drawing/2016/5/9/chartex" xmlns:cx4="http://schemas.microsoft.com/office/drawing/2016/5/10/chartex" xmlns:cx5="http://schemas.microsoft.com/office/drawing/2016/5/11/chartex" xmlns:cx6="http://schemas.microsoft.com/office/drawing/2016/5/12/chartex" xmlns:cx7="http://schemas.microsoft.com/office/drawing/2016/5/13/chartex" xmlns:cx8="http://schemas.microsoft.com/office/drawing/2016/5/14/chartex" xmlns:mc="http://schemas.openxmlformats.org/markup-compatibility/2006" xmlns:aink="http://schemas.microsoft.com/office/drawing/2016/ink" xmlns:am3d="http://schemas.microsoft.com/office/drawing/2017/model3d" xmlns:o="urn:schemas-microsoft-com:office:office" xmlns:oel="http://schemas.microsoft.com/office/2019/extlst" xmlns:r="http://schemas.openxmlformats.org/officeDocument/2006/relationships" xmlns:m="http://schemas.openxmlformats.org/officeDocument/2006/math" xmlns:v="urn:schemas-microsoft-com:vml" xmlns:wp14="http://schemas.microsoft.com/office/word/2010/wordprocessingDrawing" xmlns:wp="http://schemas.openxmlformats.org/drawingml/2006/wordprocessingDrawing" xmlns:w10="urn:schemas-microsoft-com:office:word" xmlns:w="http://schemas.openxmlformats.org/wordprocessingml/2006/main" xmlns:w14="http://schemas.microsoft.com/office/word/2010/wordml" xmlns:w15="http://schemas.microsoft.com/office/word/2012/wordml" xmlns:w16cex="http://schemas.microsoft.com/office/word/2018/wordml/cex" xmlns:w16cid="http://schemas.microsoft.com/office/word/2016/wordml/cid" xmlns:w16="http://schemas.microsoft.com/office/word/2018/wordml" xmlns:w16du="http://schemas.microsoft.com/office/word/2023/wordml/word16du" xmlns:w16sdtdh="http://schemas.microsoft.com/office/word/2020/wordml/sdtdatahash" xmlns:w16se="http://schemas.microsoft.com/office/word/2015/wordml/symex" xmlns:wpg="http://schemas.microsoft.com/office/word/2010/wordprocessingGroup" xmlns:wpi="http://schemas.microsoft.com/office/word/2010/wordprocessingInk" xmlns:wne="http://schemas.microsoft.com/office/word/2006/wordml" xmlns:wps="http://schemas.microsoft.com/office/word/2010/wordprocessingShape" mc:Ignorable="w14 w15 w16se w16cid w16 w16cex w16sdtdh w16du wp14">
   <w:endnote w:type="separator" w:id="-1">
     <w:p>
       <w:r>
@@ -4584,7 +4728,7 @@
 </file>
 
 <file path=word/footer1.xml><?xml version="1.0" encoding="utf-8"?>
-<w:ftr xmlns:wpc="http://schemas.microsoft.com/office/word/2010/wordprocessingCanvas" xmlns:cx="http://schemas.microsoft.com/office/drawing/2014/chartex" xmlns:cx1="http://schemas.microsoft.com/office/drawing/2015/9/8/chartex" xmlns:cx2="http://schemas.microsoft.com/office/drawing/2015/10/21/chartex" xmlns:cx3="http://schemas.microsoft.com/office/drawing/2016/5/9/chartex" xmlns:cx4="http://schemas.microsoft.com/office/drawing/2016/5/10/chartex" xmlns:cx5="http://schemas.microsoft.com/office/drawing/2016/5/11/chartex" xmlns:cx6="http://schemas.microsoft.com/office/drawing/2016/5/12/chartex" xmlns:cx7="http://schemas.microsoft.com/office/drawing/2016/5/13/chartex" xmlns:cx8="http://schemas.microsoft.com/office/drawing/2016/5/14/chartex" xmlns:mc="http://schemas.openxmlformats.org/markup-compatibility/2006" xmlns:aink="http://schemas.microsoft.com/office/drawing/2016/ink" xmlns:am3d="http://schemas.microsoft.com/office/drawing/2017/model3d" xmlns:o="urn:schemas-microsoft-com:office:office" xmlns:oel="http://schemas.microsoft.com/office/2019/extlst" xmlns:r="http://schemas.openxmlformats.org/officeDocument/2006/relationships" xmlns:m="http://schemas.openxmlformats.org/officeDocument/2006/math" xmlns:v="urn:schemas-microsoft-com:vml" xmlns:wp14="http://schemas.microsoft.com/office/word/2010/wordprocessingDrawing" xmlns:wp="http://schemas.openxmlformats.org/drawingml/2006/wordprocessingDrawing" xmlns:w10="urn:schemas-microsoft-com:office:word" xmlns:w="http://schemas.openxmlformats.org/wordprocessingml/2006/main" xmlns:w14="http://schemas.microsoft.com/office/word/2010/wordml" xmlns:w15="http://schemas.microsoft.com/office/word/2012/wordml" xmlns:w16cex="http://schemas.microsoft.com/office/word/2018/wordml/cex" xmlns:w16cid="http://schemas.microsoft.com/office/word/2016/wordml/cid" xmlns:w16="http://schemas.microsoft.com/office/word/2018/wordml" xmlns:w16sdtdh="http://schemas.microsoft.com/office/word/2020/wordml/sdtdatahash" xmlns:w16se="http://schemas.microsoft.com/office/word/2015/wordml/symex" xmlns:wpg="http://schemas.microsoft.com/office/word/2010/wordprocessingGroup" xmlns:wpi="http://schemas.microsoft.com/office/word/2010/wordprocessingInk" xmlns:wne="http://schemas.microsoft.com/office/word/2006/wordml" xmlns:wps="http://schemas.microsoft.com/office/word/2010/wordprocessingShape" mc:Ignorable="w14 w15 w16se w16cid w16 w16cex w16sdtdh wp14">
+<w:ftr xmlns:wpc="http://schemas.microsoft.com/office/word/2010/wordprocessingCanvas" xmlns:cx="http://schemas.microsoft.com/office/drawing/2014/chartex" xmlns:cx1="http://schemas.microsoft.com/office/drawing/2015/9/8/chartex" xmlns:cx2="http://schemas.microsoft.com/office/drawing/2015/10/21/chartex" xmlns:cx3="http://schemas.microsoft.com/office/drawing/2016/5/9/chartex" xmlns:cx4="http://schemas.microsoft.com/office/drawing/2016/5/10/chartex" xmlns:cx5="http://schemas.microsoft.com/office/drawing/2016/5/11/chartex" xmlns:cx6="http://schemas.microsoft.com/office/drawing/2016/5/12/chartex" xmlns:cx7="http://schemas.microsoft.com/office/drawing/2016/5/13/chartex" xmlns:cx8="http://schemas.microsoft.com/office/drawing/2016/5/14/chartex" xmlns:mc="http://schemas.openxmlformats.org/markup-compatibility/2006" xmlns:aink="http://schemas.microsoft.com/office/drawing/2016/ink" xmlns:am3d="http://schemas.microsoft.com/office/drawing/2017/model3d" xmlns:o="urn:schemas-microsoft-com:office:office" xmlns:oel="http://schemas.microsoft.com/office/2019/extlst" xmlns:r="http://schemas.openxmlformats.org/officeDocument/2006/relationships" xmlns:m="http://schemas.openxmlformats.org/officeDocument/2006/math" xmlns:v="urn:schemas-microsoft-com:vml" xmlns:wp14="http://schemas.microsoft.com/office/word/2010/wordprocessingDrawing" xmlns:wp="http://schemas.openxmlformats.org/drawingml/2006/wordprocessingDrawing" xmlns:w10="urn:schemas-microsoft-com:office:word" xmlns:w="http://schemas.openxmlformats.org/wordprocessingml/2006/main" xmlns:w14="http://schemas.microsoft.com/office/word/2010/wordml" xmlns:w15="http://schemas.microsoft.com/office/word/2012/wordml" xmlns:w16cex="http://schemas.microsoft.com/office/word/2018/wordml/cex" xmlns:w16cid="http://schemas.microsoft.com/office/word/2016/wordml/cid" xmlns:w16="http://schemas.microsoft.com/office/word/2018/wordml" xmlns:w16du="http://schemas.microsoft.com/office/word/2023/wordml/word16du" xmlns:w16sdtdh="http://schemas.microsoft.com/office/word/2020/wordml/sdtdatahash" xmlns:w16se="http://schemas.microsoft.com/office/word/2015/wordml/symex" xmlns:wpg="http://schemas.microsoft.com/office/word/2010/wordprocessingGroup" xmlns:wpi="http://schemas.microsoft.com/office/word/2010/wordprocessingInk" xmlns:wne="http://schemas.microsoft.com/office/word/2006/wordml" xmlns:wps="http://schemas.microsoft.com/office/word/2010/wordprocessingShape" mc:Ignorable="w14 w15 w16se w16cid w16 w16cex w16sdtdh w16du wp14">
   <w:p>
     <w:pPr>
       <w:pStyle w:val="Footer"/>
@@ -4647,7 +4791,7 @@
 </file>
 
 <file path=word/footnotes.xml><?xml version="1.0" encoding="utf-8"?>
-<w:footnotes xmlns:wpc="http://schemas.microsoft.com/office/word/2010/wordprocessingCanvas" xmlns:cx="http://schemas.microsoft.com/office/drawing/2014/chartex" xmlns:cx1="http://schemas.microsoft.com/office/drawing/2015/9/8/chartex" xmlns:cx2="http://schemas.microsoft.com/office/drawing/2015/10/21/chartex" xmlns:cx3="http://schemas.microsoft.com/office/drawing/2016/5/9/chartex" xmlns:cx4="http://schemas.microsoft.com/office/drawing/2016/5/10/chartex" xmlns:cx5="http://schemas.microsoft.com/office/drawing/2016/5/11/chartex" xmlns:cx6="http://schemas.microsoft.com/office/drawing/2016/5/12/chartex" xmlns:cx7="http://schemas.microsoft.com/office/drawing/2016/5/13/chartex" xmlns:cx8="http://schemas.microsoft.com/office/drawing/2016/5/14/chartex" xmlns:mc="http://schemas.openxmlformats.org/markup-compatibility/2006" xmlns:aink="http://schemas.microsoft.com/office/drawing/2016/ink" xmlns:am3d="http://schemas.microsoft.com/office/drawing/2017/model3d" xmlns:o="urn:schemas-microsoft-com:office:office" xmlns:oel="http://schemas.microsoft.com/office/2019/extlst" xmlns:r="http://schemas.openxmlformats.org/officeDocument/2006/relationships" xmlns:m="http://schemas.openxmlformats.org/officeDocument/2006/math" xmlns:v="urn:schemas-microsoft-com:vml" xmlns:wp14="http://schemas.microsoft.com/office/word/2010/wordprocessingDrawing" xmlns:wp="http://schemas.openxmlformats.org/drawingml/2006/wordprocessingDrawing" xmlns:w10="urn:schemas-microsoft-com:office:word" xmlns:w="http://schemas.openxmlformats.org/wordprocessingml/2006/main" xmlns:w14="http://schemas.microsoft.com/office/word/2010/wordml" xmlns:w15="http://schemas.microsoft.com/office/word/2012/wordml" xmlns:w16cex="http://schemas.microsoft.com/office/word/2018/wordml/cex" xmlns:w16cid="http://schemas.microsoft.com/office/word/2016/wordml/cid" xmlns:w16="http://schemas.microsoft.com/office/word/2018/wordml" xmlns:w16sdtdh="http://schemas.microsoft.com/office/word/2020/wordml/sdtdatahash" xmlns:w16se="http://schemas.microsoft.com/office/word/2015/wordml/symex" xmlns:wpg="http://schemas.microsoft.com/office/word/2010/wordprocessingGroup" xmlns:wpi="http://schemas.microsoft.com/office/word/2010/wordprocessingInk" xmlns:wne="http://schemas.microsoft.com/office/word/2006/wordml" xmlns:wps="http://schemas.microsoft.com/office/word/2010/wordprocessingShape" mc:Ignorable="w14 w15 w16se w16cid w16 w16cex w16sdtdh wp14">
+<w:footnotes xmlns:wpc="http://schemas.microsoft.com/office/word/2010/wordprocessingCanvas" xmlns:cx="http://schemas.microsoft.com/office/drawing/2014/chartex" xmlns:cx1="http://schemas.microsoft.com/office/drawing/2015/9/8/chartex" xmlns:cx2="http://schemas.microsoft.com/office/drawing/2015/10/21/chartex" xmlns:cx3="http://schemas.microsoft.com/office/drawing/2016/5/9/chartex" xmlns:cx4="http://schemas.microsoft.com/office/drawing/2016/5/10/chartex" xmlns:cx5="http://schemas.microsoft.com/office/drawing/2016/5/11/chartex" xmlns:cx6="http://schemas.microsoft.com/office/drawing/2016/5/12/chartex" xmlns:cx7="http://schemas.microsoft.com/office/drawing/2016/5/13/chartex" xmlns:cx8="http://schemas.microsoft.com/office/drawing/2016/5/14/chartex" xmlns:mc="http://schemas.openxmlformats.org/markup-compatibility/2006" xmlns:aink="http://schemas.microsoft.com/office/drawing/2016/ink" xmlns:am3d="http://schemas.microsoft.com/office/drawing/2017/model3d" xmlns:o="urn:schemas-microsoft-com:office:office" xmlns:oel="http://schemas.microsoft.com/office/2019/extlst" xmlns:r="http://schemas.openxmlformats.org/officeDocument/2006/relationships" xmlns:m="http://schemas.openxmlformats.org/officeDocument/2006/math" xmlns:v="urn:schemas-microsoft-com:vml" xmlns:wp14="http://schemas.microsoft.com/office/word/2010/wordprocessingDrawing" xmlns:wp="http://schemas.openxmlformats.org/drawingml/2006/wordprocessingDrawing" xmlns:w10="urn:schemas-microsoft-com:office:word" xmlns:w="http://schemas.openxmlformats.org/wordprocessingml/2006/main" xmlns:w14="http://schemas.microsoft.com/office/word/2010/wordml" xmlns:w15="http://schemas.microsoft.com/office/word/2012/wordml" xmlns:w16cex="http://schemas.microsoft.com/office/word/2018/wordml/cex" xmlns:w16cid="http://schemas.microsoft.com/office/word/2016/wordml/cid" xmlns:w16="http://schemas.microsoft.com/office/word/2018/wordml" xmlns:w16du="http://schemas.microsoft.com/office/word/2023/wordml/word16du" xmlns:w16sdtdh="http://schemas.microsoft.com/office/word/2020/wordml/sdtdatahash" xmlns:w16se="http://schemas.microsoft.com/office/word/2015/wordml/symex" xmlns:wpg="http://schemas.microsoft.com/office/word/2010/wordprocessingGroup" xmlns:wpi="http://schemas.microsoft.com/office/word/2010/wordprocessingInk" xmlns:wne="http://schemas.microsoft.com/office/word/2006/wordml" xmlns:wps="http://schemas.microsoft.com/office/word/2010/wordprocessingShape" mc:Ignorable="w14 w15 w16se w16cid w16 w16cex w16sdtdh w16du wp14">
   <w:footnote w:type="separator" w:id="-1">
     <w:p>
       <w:r>
@@ -4666,7 +4810,7 @@
 </file>
 
 <file path=word/header1.xml><?xml version="1.0" encoding="utf-8"?>
-<w:hdr xmlns:wpc="http://schemas.microsoft.com/office/word/2010/wordprocessingCanvas" xmlns:cx="http://schemas.microsoft.com/office/drawing/2014/chartex" xmlns:cx1="http://schemas.microsoft.com/office/drawing/2015/9/8/chartex" xmlns:cx2="http://schemas.microsoft.com/office/drawing/2015/10/21/chartex" xmlns:cx3="http://schemas.microsoft.com/office/drawing/2016/5/9/chartex" xmlns:cx4="http://schemas.microsoft.com/office/drawing/2016/5/10/chartex" xmlns:cx5="http://schemas.microsoft.com/office/drawing/2016/5/11/chartex" xmlns:cx6="http://schemas.microsoft.com/office/drawing/2016/5/12/chartex" xmlns:cx7="http://schemas.microsoft.com/office/drawing/2016/5/13/chartex" xmlns:cx8="http://schemas.microsoft.com/office/drawing/2016/5/14/chartex" xmlns:mc="http://schemas.openxmlformats.org/markup-compatibility/2006" xmlns:aink="http://schemas.microsoft.com/office/drawing/2016/ink" xmlns:am3d="http://schemas.microsoft.com/office/drawing/2017/model3d" xmlns:o="urn:schemas-microsoft-com:office:office" xmlns:oel="http://schemas.microsoft.com/office/2019/extlst" xmlns:r="http://schemas.openxmlformats.org/officeDocument/2006/relationships" xmlns:m="http://schemas.openxmlformats.org/officeDocument/2006/math" xmlns:v="urn:schemas-microsoft-com:vml" xmlns:wp14="http://schemas.microsoft.com/office/word/2010/wordprocessingDrawing" xmlns:wp="http://schemas.openxmlformats.org/drawingml/2006/wordprocessingDrawing" xmlns:w10="urn:schemas-microsoft-com:office:word" xmlns:w="http://schemas.openxmlformats.org/wordprocessingml/2006/main" xmlns:w14="http://schemas.microsoft.com/office/word/2010/wordml" xmlns:w15="http://schemas.microsoft.com/office/word/2012/wordml" xmlns:w16cex="http://schemas.microsoft.com/office/word/2018/wordml/cex" xmlns:w16cid="http://schemas.microsoft.com/office/word/2016/wordml/cid" xmlns:w16="http://schemas.microsoft.com/office/word/2018/wordml" xmlns:w16sdtdh="http://schemas.microsoft.com/office/word/2020/wordml/sdtdatahash" xmlns:w16se="http://schemas.microsoft.com/office/word/2015/wordml/symex" xmlns:wpg="http://schemas.microsoft.com/office/word/2010/wordprocessingGroup" xmlns:wpi="http://schemas.microsoft.com/office/word/2010/wordprocessingInk" xmlns:wne="http://schemas.microsoft.com/office/word/2006/wordml" xmlns:wps="http://schemas.microsoft.com/office/word/2010/wordprocessingShape" mc:Ignorable="w14 w15 w16se w16cid w16 w16cex w16sdtdh wp14">
+<w:hdr xmlns:wpc="http://schemas.microsoft.com/office/word/2010/wordprocessingCanvas" xmlns:cx="http://schemas.microsoft.com/office/drawing/2014/chartex" xmlns:cx1="http://schemas.microsoft.com/office/drawing/2015/9/8/chartex" xmlns:cx2="http://schemas.microsoft.com/office/drawing/2015/10/21/chartex" xmlns:cx3="http://schemas.microsoft.com/office/drawing/2016/5/9/chartex" xmlns:cx4="http://schemas.microsoft.com/office/drawing/2016/5/10/chartex" xmlns:cx5="http://schemas.microsoft.com/office/drawing/2016/5/11/chartex" xmlns:cx6="http://schemas.microsoft.com/office/drawing/2016/5/12/chartex" xmlns:cx7="http://schemas.microsoft.com/office/drawing/2016/5/13/chartex" xmlns:cx8="http://schemas.microsoft.com/office/drawing/2016/5/14/chartex" xmlns:mc="http://schemas.openxmlformats.org/markup-compatibility/2006" xmlns:aink="http://schemas.microsoft.com/office/drawing/2016/ink" xmlns:am3d="http://schemas.microsoft.com/office/drawing/2017/model3d" xmlns:o="urn:schemas-microsoft-com:office:office" xmlns:oel="http://schemas.microsoft.com/office/2019/extlst" xmlns:r="http://schemas.openxmlformats.org/officeDocument/2006/relationships" xmlns:m="http://schemas.openxmlformats.org/officeDocument/2006/math" xmlns:v="urn:schemas-microsoft-com:vml" xmlns:wp14="http://schemas.microsoft.com/office/word/2010/wordprocessingDrawing" xmlns:wp="http://schemas.openxmlformats.org/drawingml/2006/wordprocessingDrawing" xmlns:w10="urn:schemas-microsoft-com:office:word" xmlns:w="http://schemas.openxmlformats.org/wordprocessingml/2006/main" xmlns:w14="http://schemas.microsoft.com/office/word/2010/wordml" xmlns:w15="http://schemas.microsoft.com/office/word/2012/wordml" xmlns:w16cex="http://schemas.microsoft.com/office/word/2018/wordml/cex" xmlns:w16cid="http://schemas.microsoft.com/office/word/2016/wordml/cid" xmlns:w16="http://schemas.microsoft.com/office/word/2018/wordml" xmlns:w16du="http://schemas.microsoft.com/office/word/2023/wordml/word16du" xmlns:w16sdtdh="http://schemas.microsoft.com/office/word/2020/wordml/sdtdatahash" xmlns:w16se="http://schemas.microsoft.com/office/word/2015/wordml/symex" xmlns:wpg="http://schemas.microsoft.com/office/word/2010/wordprocessingGroup" xmlns:wpi="http://schemas.microsoft.com/office/word/2010/wordprocessingInk" xmlns:wne="http://schemas.microsoft.com/office/word/2006/wordml" xmlns:wps="http://schemas.microsoft.com/office/word/2010/wordprocessingShape" mc:Ignorable="w14 w15 w16se w16cid w16 w16cex w16sdtdh w16du wp14">
   <w:p>
     <w:pPr>
       <w:pStyle w:val="Header"/>
@@ -4704,7 +4848,7 @@
 </file>
 
 <file path=word/header2.xml><?xml version="1.0" encoding="utf-8"?>
-<w:hdr xmlns:wpc="http://schemas.microsoft.com/office/word/2010/wordprocessingCanvas" xmlns:cx="http://schemas.microsoft.com/office/drawing/2014/chartex" xmlns:cx1="http://schemas.microsoft.com/office/drawing/2015/9/8/chartex" xmlns:cx2="http://schemas.microsoft.com/office/drawing/2015/10/21/chartex" xmlns:cx3="http://schemas.microsoft.com/office/drawing/2016/5/9/chartex" xmlns:cx4="http://schemas.microsoft.com/office/drawing/2016/5/10/chartex" xmlns:cx5="http://schemas.microsoft.com/office/drawing/2016/5/11/chartex" xmlns:cx6="http://schemas.microsoft.com/office/drawing/2016/5/12/chartex" xmlns:cx7="http://schemas.microsoft.com/office/drawing/2016/5/13/chartex" xmlns:cx8="http://schemas.microsoft.com/office/drawing/2016/5/14/chartex" xmlns:mc="http://schemas.openxmlformats.org/markup-compatibility/2006" xmlns:aink="http://schemas.microsoft.com/office/drawing/2016/ink" xmlns:am3d="http://schemas.microsoft.com/office/drawing/2017/model3d" xmlns:o="urn:schemas-microsoft-com:office:office" xmlns:oel="http://schemas.microsoft.com/office/2019/extlst" xmlns:r="http://schemas.openxmlformats.org/officeDocument/2006/relationships" xmlns:m="http://schemas.openxmlformats.org/officeDocument/2006/math" xmlns:v="urn:schemas-microsoft-com:vml" xmlns:wp14="http://schemas.microsoft.com/office/word/2010/wordprocessingDrawing" xmlns:wp="http://schemas.openxmlformats.org/drawingml/2006/wordprocessingDrawing" xmlns:w10="urn:schemas-microsoft-com:office:word" xmlns:w="http://schemas.openxmlformats.org/wordprocessingml/2006/main" xmlns:w14="http://schemas.microsoft.com/office/word/2010/wordml" xmlns:w15="http://schemas.microsoft.com/office/word/2012/wordml" xmlns:w16cex="http://schemas.microsoft.com/office/word/2018/wordml/cex" xmlns:w16cid="http://schemas.microsoft.com/office/word/2016/wordml/cid" xmlns:w16="http://schemas.microsoft.com/office/word/2018/wordml" xmlns:w16sdtdh="http://schemas.microsoft.com/office/word/2020/wordml/sdtdatahash" xmlns:w16se="http://schemas.microsoft.com/office/word/2015/wordml/symex" xmlns:wpg="http://schemas.microsoft.com/office/word/2010/wordprocessingGroup" xmlns:wpi="http://schemas.microsoft.com/office/word/2010/wordprocessingInk" xmlns:wne="http://schemas.microsoft.com/office/word/2006/wordml" xmlns:wps="http://schemas.microsoft.com/office/word/2010/wordprocessingShape" mc:Ignorable="w14 w15 w16se w16cid w16 w16cex w16sdtdh wp14">
+<w:hdr xmlns:wpc="http://schemas.microsoft.com/office/word/2010/wordprocessingCanvas" xmlns:cx="http://schemas.microsoft.com/office/drawing/2014/chartex" xmlns:cx1="http://schemas.microsoft.com/office/drawing/2015/9/8/chartex" xmlns:cx2="http://schemas.microsoft.com/office/drawing/2015/10/21/chartex" xmlns:cx3="http://schemas.microsoft.com/office/drawing/2016/5/9/chartex" xmlns:cx4="http://schemas.microsoft.com/office/drawing/2016/5/10/chartex" xmlns:cx5="http://schemas.microsoft.com/office/drawing/2016/5/11/chartex" xmlns:cx6="http://schemas.microsoft.com/office/drawing/2016/5/12/chartex" xmlns:cx7="http://schemas.microsoft.com/office/drawing/2016/5/13/chartex" xmlns:cx8="http://schemas.microsoft.com/office/drawing/2016/5/14/chartex" xmlns:mc="http://schemas.openxmlformats.org/markup-compatibility/2006" xmlns:aink="http://schemas.microsoft.com/office/drawing/2016/ink" xmlns:am3d="http://schemas.microsoft.com/office/drawing/2017/model3d" xmlns:o="urn:schemas-microsoft-com:office:office" xmlns:oel="http://schemas.microsoft.com/office/2019/extlst" xmlns:r="http://schemas.openxmlformats.org/officeDocument/2006/relationships" xmlns:m="http://schemas.openxmlformats.org/officeDocument/2006/math" xmlns:v="urn:schemas-microsoft-com:vml" xmlns:wp14="http://schemas.microsoft.com/office/word/2010/wordprocessingDrawing" xmlns:wp="http://schemas.openxmlformats.org/drawingml/2006/wordprocessingDrawing" xmlns:w10="urn:schemas-microsoft-com:office:word" xmlns:w="http://schemas.openxmlformats.org/wordprocessingml/2006/main" xmlns:w14="http://schemas.microsoft.com/office/word/2010/wordml" xmlns:w15="http://schemas.microsoft.com/office/word/2012/wordml" xmlns:w16cex="http://schemas.microsoft.com/office/word/2018/wordml/cex" xmlns:w16cid="http://schemas.microsoft.com/office/word/2016/wordml/cid" xmlns:w16="http://schemas.microsoft.com/office/word/2018/wordml" xmlns:w16du="http://schemas.microsoft.com/office/word/2023/wordml/word16du" xmlns:w16sdtdh="http://schemas.microsoft.com/office/word/2020/wordml/sdtdatahash" xmlns:w16se="http://schemas.microsoft.com/office/word/2015/wordml/symex" xmlns:wpg="http://schemas.microsoft.com/office/word/2010/wordprocessingGroup" xmlns:wpi="http://schemas.microsoft.com/office/word/2010/wordprocessingInk" xmlns:wne="http://schemas.microsoft.com/office/word/2006/wordml" xmlns:wps="http://schemas.microsoft.com/office/word/2010/wordprocessingShape" mc:Ignorable="w14 w15 w16se w16cid w16 w16cex w16sdtdh w16du wp14">
   <w:p>
     <w:pPr>
       <w:pStyle w:val="Header"/>
@@ -4733,7 +4877,7 @@
 </file>
 
 <file path=word/header3.xml><?xml version="1.0" encoding="utf-8"?>
-<w:hdr xmlns:wpc="http://schemas.microsoft.com/office/word/2010/wordprocessingCanvas" xmlns:cx="http://schemas.microsoft.com/office/drawing/2014/chartex" xmlns:cx1="http://schemas.microsoft.com/office/drawing/2015/9/8/chartex" xmlns:cx2="http://schemas.microsoft.com/office/drawing/2015/10/21/chartex" xmlns:cx3="http://schemas.microsoft.com/office/drawing/2016/5/9/chartex" xmlns:cx4="http://schemas.microsoft.com/office/drawing/2016/5/10/chartex" xmlns:cx5="http://schemas.microsoft.com/office/drawing/2016/5/11/chartex" xmlns:cx6="http://schemas.microsoft.com/office/drawing/2016/5/12/chartex" xmlns:cx7="http://schemas.microsoft.com/office/drawing/2016/5/13/chartex" xmlns:cx8="http://schemas.microsoft.com/office/drawing/2016/5/14/chartex" xmlns:mc="http://schemas.openxmlformats.org/markup-compatibility/2006" xmlns:aink="http://schemas.microsoft.com/office/drawing/2016/ink" xmlns:am3d="http://schemas.microsoft.com/office/drawing/2017/model3d" xmlns:o="urn:schemas-microsoft-com:office:office" xmlns:oel="http://schemas.microsoft.com/office/2019/extlst" xmlns:r="http://schemas.openxmlformats.org/officeDocument/2006/relationships" xmlns:m="http://schemas.openxmlformats.org/officeDocument/2006/math" xmlns:v="urn:schemas-microsoft-com:vml" xmlns:wp14="http://schemas.microsoft.com/office/word/2010/wordprocessingDrawing" xmlns:wp="http://schemas.openxmlformats.org/drawingml/2006/wordprocessingDrawing" xmlns:w10="urn:schemas-microsoft-com:office:word" xmlns:w="http://schemas.openxmlformats.org/wordprocessingml/2006/main" xmlns:w14="http://schemas.microsoft.com/office/word/2010/wordml" xmlns:w15="http://schemas.microsoft.com/office/word/2012/wordml" xmlns:w16cex="http://schemas.microsoft.com/office/word/2018/wordml/cex" xmlns:w16cid="http://schemas.microsoft.com/office/word/2016/wordml/cid" xmlns:w16="http://schemas.microsoft.com/office/word/2018/wordml" xmlns:w16sdtdh="http://schemas.microsoft.com/office/word/2020/wordml/sdtdatahash" xmlns:w16se="http://schemas.microsoft.com/office/word/2015/wordml/symex" xmlns:wpg="http://schemas.microsoft.com/office/word/2010/wordprocessingGroup" xmlns:wpi="http://schemas.microsoft.com/office/word/2010/wordprocessingInk" xmlns:wne="http://schemas.microsoft.com/office/word/2006/wordml" xmlns:wps="http://schemas.microsoft.com/office/word/2010/wordprocessingShape" mc:Ignorable="w14 w15 w16se w16cid w16 w16cex w16sdtdh wp14">
+<w:hdr xmlns:wpc="http://schemas.microsoft.com/office/word/2010/wordprocessingCanvas" xmlns:cx="http://schemas.microsoft.com/office/drawing/2014/chartex" xmlns:cx1="http://schemas.microsoft.com/office/drawing/2015/9/8/chartex" xmlns:cx2="http://schemas.microsoft.com/office/drawing/2015/10/21/chartex" xmlns:cx3="http://schemas.microsoft.com/office/drawing/2016/5/9/chartex" xmlns:cx4="http://schemas.microsoft.com/office/drawing/2016/5/10/chartex" xmlns:cx5="http://schemas.microsoft.com/office/drawing/2016/5/11/chartex" xmlns:cx6="http://schemas.microsoft.com/office/drawing/2016/5/12/chartex" xmlns:cx7="http://schemas.microsoft.com/office/drawing/2016/5/13/chartex" xmlns:cx8="http://schemas.microsoft.com/office/drawing/2016/5/14/chartex" xmlns:mc="http://schemas.openxmlformats.org/markup-compatibility/2006" xmlns:aink="http://schemas.microsoft.com/office/drawing/2016/ink" xmlns:am3d="http://schemas.microsoft.com/office/drawing/2017/model3d" xmlns:o="urn:schemas-microsoft-com:office:office" xmlns:oel="http://schemas.microsoft.com/office/2019/extlst" xmlns:r="http://schemas.openxmlformats.org/officeDocument/2006/relationships" xmlns:m="http://schemas.openxmlformats.org/officeDocument/2006/math" xmlns:v="urn:schemas-microsoft-com:vml" xmlns:wp14="http://schemas.microsoft.com/office/word/2010/wordprocessingDrawing" xmlns:wp="http://schemas.openxmlformats.org/drawingml/2006/wordprocessingDrawing" xmlns:w10="urn:schemas-microsoft-com:office:word" xmlns:w="http://schemas.openxmlformats.org/wordprocessingml/2006/main" xmlns:w14="http://schemas.microsoft.com/office/word/2010/wordml" xmlns:w15="http://schemas.microsoft.com/office/word/2012/wordml" xmlns:w16cex="http://schemas.microsoft.com/office/word/2018/wordml/cex" xmlns:w16cid="http://schemas.microsoft.com/office/word/2016/wordml/cid" xmlns:w16="http://schemas.microsoft.com/office/word/2018/wordml" xmlns:w16du="http://schemas.microsoft.com/office/word/2023/wordml/word16du" xmlns:w16sdtdh="http://schemas.microsoft.com/office/word/2020/wordml/sdtdatahash" xmlns:w16se="http://schemas.microsoft.com/office/word/2015/wordml/symex" xmlns:wpg="http://schemas.microsoft.com/office/word/2010/wordprocessingGroup" xmlns:wpi="http://schemas.microsoft.com/office/word/2010/wordprocessingInk" xmlns:wne="http://schemas.microsoft.com/office/word/2006/wordml" xmlns:wps="http://schemas.microsoft.com/office/word/2010/wordprocessingShape" mc:Ignorable="w14 w15 w16se w16cid w16 w16cex w16sdtdh w16du wp14">
   <w:p>
     <w:pPr>
       <w:pStyle w:val="Header"/>
@@ -4823,7 +4967,7 @@
 </file>
 
 <file path=word/numbering.xml><?xml version="1.0" encoding="utf-8"?>
-<w:numbering xmlns:wpc="http://schemas.microsoft.com/office/word/2010/wordprocessingCanvas" xmlns:cx="http://schemas.microsoft.com/office/drawing/2014/chartex" xmlns:cx1="http://schemas.microsoft.com/office/drawing/2015/9/8/chartex" xmlns:cx2="http://schemas.microsoft.com/office/drawing/2015/10/21/chartex" xmlns:cx3="http://schemas.microsoft.com/office/drawing/2016/5/9/chartex" xmlns:cx4="http://schemas.microsoft.com/office/drawing/2016/5/10/chartex" xmlns:cx5="http://schemas.microsoft.com/office/drawing/2016/5/11/chartex" xmlns:cx6="http://schemas.microsoft.com/office/drawing/2016/5/12/chartex" xmlns:cx7="http://schemas.microsoft.com/office/drawing/2016/5/13/chartex" xmlns:cx8="http://schemas.microsoft.com/office/drawing/2016/5/14/chartex" xmlns:mc="http://schemas.openxmlformats.org/markup-compatibility/2006" xmlns:aink="http://schemas.microsoft.com/office/drawing/2016/ink" xmlns:am3d="http://schemas.microsoft.com/office/drawing/2017/model3d" xmlns:o="urn:schemas-microsoft-com:office:office" xmlns:oel="http://schemas.microsoft.com/office/2019/extlst" xmlns:r="http://schemas.openxmlformats.org/officeDocument/2006/relationships" xmlns:m="http://schemas.openxmlformats.org/officeDocument/2006/math" xmlns:v="urn:schemas-microsoft-com:vml" xmlns:wp14="http://schemas.microsoft.com/office/word/2010/wordprocessingDrawing" xmlns:wp="http://schemas.openxmlformats.org/drawingml/2006/wordprocessingDrawing" xmlns:w10="urn:schemas-microsoft-com:office:word" xmlns:w="http://schemas.openxmlformats.org/wordprocessingml/2006/main" xmlns:w14="http://schemas.microsoft.com/office/word/2010/wordml" xmlns:w15="http://schemas.microsoft.com/office/word/2012/wordml" xmlns:w16cex="http://schemas.microsoft.com/office/word/2018/wordml/cex" xmlns:w16cid="http://schemas.microsoft.com/office/word/2016/wordml/cid" xmlns:w16="http://schemas.microsoft.com/office/word/2018/wordml" xmlns:w16sdtdh="http://schemas.microsoft.com/office/word/2020/wordml/sdtdatahash" xmlns:w16se="http://schemas.microsoft.com/office/word/2015/wordml/symex" xmlns:wpg="http://schemas.microsoft.com/office/word/2010/wordprocessingGroup" xmlns:wpi="http://schemas.microsoft.com/office/word/2010/wordprocessingInk" xmlns:wne="http://schemas.microsoft.com/office/word/2006/wordml" xmlns:wps="http://schemas.microsoft.com/office/word/2010/wordprocessingShape" mc:Ignorable="w14 w15 w16se w16cid w16 w16cex w16sdtdh wp14">
+<w:numbering xmlns:wpc="http://schemas.microsoft.com/office/word/2010/wordprocessingCanvas" xmlns:cx="http://schemas.microsoft.com/office/drawing/2014/chartex" xmlns:cx1="http://schemas.microsoft.com/office/drawing/2015/9/8/chartex" xmlns:cx2="http://schemas.microsoft.com/office/drawing/2015/10/21/chartex" xmlns:cx3="http://schemas.microsoft.com/office/drawing/2016/5/9/chartex" xmlns:cx4="http://schemas.microsoft.com/office/drawing/2016/5/10/chartex" xmlns:cx5="http://schemas.microsoft.com/office/drawing/2016/5/11/chartex" xmlns:cx6="http://schemas.microsoft.com/office/drawing/2016/5/12/chartex" xmlns:cx7="http://schemas.microsoft.com/office/drawing/2016/5/13/chartex" xmlns:cx8="http://schemas.microsoft.com/office/drawing/2016/5/14/chartex" xmlns:mc="http://schemas.openxmlformats.org/markup-compatibility/2006" xmlns:aink="http://schemas.microsoft.com/office/drawing/2016/ink" xmlns:am3d="http://schemas.microsoft.com/office/drawing/2017/model3d" xmlns:o="urn:schemas-microsoft-com:office:office" xmlns:oel="http://schemas.microsoft.com/office/2019/extlst" xmlns:r="http://schemas.openxmlformats.org/officeDocument/2006/relationships" xmlns:m="http://schemas.openxmlformats.org/officeDocument/2006/math" xmlns:v="urn:schemas-microsoft-com:vml" xmlns:wp14="http://schemas.microsoft.com/office/word/2010/wordprocessingDrawing" xmlns:wp="http://schemas.openxmlformats.org/drawingml/2006/wordprocessingDrawing" xmlns:w10="urn:schemas-microsoft-com:office:word" xmlns:w="http://schemas.openxmlformats.org/wordprocessingml/2006/main" xmlns:w14="http://schemas.microsoft.com/office/word/2010/wordml" xmlns:w15="http://schemas.microsoft.com/office/word/2012/wordml" xmlns:w16cex="http://schemas.microsoft.com/office/word/2018/wordml/cex" xmlns:w16cid="http://schemas.microsoft.com/office/word/2016/wordml/cid" xmlns:w16="http://schemas.microsoft.com/office/word/2018/wordml" xmlns:w16du="http://schemas.microsoft.com/office/word/2023/wordml/word16du" xmlns:w16sdtdh="http://schemas.microsoft.com/office/word/2020/wordml/sdtdatahash" xmlns:w16se="http://schemas.microsoft.com/office/word/2015/wordml/symex" xmlns:wpg="http://schemas.microsoft.com/office/word/2010/wordprocessingGroup" xmlns:wpi="http://schemas.microsoft.com/office/word/2010/wordprocessingInk" xmlns:wne="http://schemas.microsoft.com/office/word/2006/wordml" xmlns:wps="http://schemas.microsoft.com/office/word/2010/wordprocessingShape" mc:Ignorable="w14 w15 w16se w16cid w16 w16cex w16sdtdh w16du wp14">
   <w:abstractNum w:abstractNumId="0" w15:restartNumberingAfterBreak="0">
     <w:nsid w:val="040A15D8"/>
     <w:multiLevelType w:val="hybridMultilevel"/>
@@ -5080,6 +5224,119 @@
     </w:lvl>
   </w:abstractNum>
   <w:abstractNum w:abstractNumId="2" w15:restartNumberingAfterBreak="0">
+    <w:nsid w:val="0C137674"/>
+    <w:multiLevelType w:val="multilevel"/>
+    <w:tmpl w:val="0A84D4A0"/>
+    <w:lvl w:ilvl="0">
+      <w:start w:val="1"/>
+      <w:numFmt w:val="decimal"/>
+      <w:lvlText w:val="%1"/>
+      <w:lvlJc w:val="left"/>
+      <w:pPr>
+        <w:ind w:left="370" w:hanging="370"/>
+      </w:pPr>
+      <w:rPr>
+        <w:rFonts w:hint="default"/>
+      </w:rPr>
+    </w:lvl>
+    <w:lvl w:ilvl="1">
+      <w:start w:val="1"/>
+      <w:numFmt w:val="decimal"/>
+      <w:lvlText w:val="%1.%2"/>
+      <w:lvlJc w:val="left"/>
+      <w:pPr>
+        <w:ind w:left="370" w:hanging="370"/>
+      </w:pPr>
+      <w:rPr>
+        <w:rFonts w:hint="default"/>
+      </w:rPr>
+    </w:lvl>
+    <w:lvl w:ilvl="2">
+      <w:start w:val="1"/>
+      <w:numFmt w:val="decimal"/>
+      <w:lvlText w:val="%1.%2.%3"/>
+      <w:lvlJc w:val="left"/>
+      <w:pPr>
+        <w:ind w:left="720" w:hanging="720"/>
+      </w:pPr>
+      <w:rPr>
+        <w:rFonts w:hint="default"/>
+      </w:rPr>
+    </w:lvl>
+    <w:lvl w:ilvl="3">
+      <w:start w:val="1"/>
+      <w:numFmt w:val="decimal"/>
+      <w:lvlText w:val="%1.%2.%3.%4"/>
+      <w:lvlJc w:val="left"/>
+      <w:pPr>
+        <w:ind w:left="720" w:hanging="720"/>
+      </w:pPr>
+      <w:rPr>
+        <w:rFonts w:hint="default"/>
+      </w:rPr>
+    </w:lvl>
+    <w:lvl w:ilvl="4">
+      <w:start w:val="1"/>
+      <w:numFmt w:val="decimal"/>
+      <w:lvlText w:val="%1.%2.%3.%4.%5"/>
+      <w:lvlJc w:val="left"/>
+      <w:pPr>
+        <w:ind w:left="1080" w:hanging="1080"/>
+      </w:pPr>
+      <w:rPr>
+        <w:rFonts w:hint="default"/>
+      </w:rPr>
+    </w:lvl>
+    <w:lvl w:ilvl="5">
+      <w:start w:val="1"/>
+      <w:numFmt w:val="decimal"/>
+      <w:lvlText w:val="%1.%2.%3.%4.%5.%6"/>
+      <w:lvlJc w:val="left"/>
+      <w:pPr>
+        <w:ind w:left="1080" w:hanging="1080"/>
+      </w:pPr>
+      <w:rPr>
+        <w:rFonts w:hint="default"/>
+      </w:rPr>
+    </w:lvl>
+    <w:lvl w:ilvl="6">
+      <w:start w:val="1"/>
+      <w:numFmt w:val="decimal"/>
+      <w:lvlText w:val="%1.%2.%3.%4.%5.%6.%7"/>
+      <w:lvlJc w:val="left"/>
+      <w:pPr>
+        <w:ind w:left="1440" w:hanging="1440"/>
+      </w:pPr>
+      <w:rPr>
+        <w:rFonts w:hint="default"/>
+      </w:rPr>
+    </w:lvl>
+    <w:lvl w:ilvl="7">
+      <w:start w:val="1"/>
+      <w:numFmt w:val="decimal"/>
+      <w:lvlText w:val="%1.%2.%3.%4.%5.%6.%7.%8"/>
+      <w:lvlJc w:val="left"/>
+      <w:pPr>
+        <w:ind w:left="1440" w:hanging="1440"/>
+      </w:pPr>
+      <w:rPr>
+        <w:rFonts w:hint="default"/>
+      </w:rPr>
+    </w:lvl>
+    <w:lvl w:ilvl="8">
+      <w:start w:val="1"/>
+      <w:numFmt w:val="decimal"/>
+      <w:lvlText w:val="%1.%2.%3.%4.%5.%6.%7.%8.%9"/>
+      <w:lvlJc w:val="left"/>
+      <w:pPr>
+        <w:ind w:left="1800" w:hanging="1800"/>
+      </w:pPr>
+      <w:rPr>
+        <w:rFonts w:hint="default"/>
+      </w:rPr>
+    </w:lvl>
+  </w:abstractNum>
+  <w:abstractNum w:abstractNumId="3" w15:restartNumberingAfterBreak="0">
     <w:nsid w:val="1A420764"/>
     <w:multiLevelType w:val="hybridMultilevel"/>
     <w:tmpl w:val="163669BC"/>
@@ -5191,7 +5448,7 @@
       </w:rPr>
     </w:lvl>
   </w:abstractNum>
-  <w:abstractNum w:abstractNumId="3" w15:restartNumberingAfterBreak="0">
+  <w:abstractNum w:abstractNumId="4" w15:restartNumberingAfterBreak="0">
     <w:nsid w:val="22FB3133"/>
     <w:multiLevelType w:val="hybridMultilevel"/>
     <w:tmpl w:val="14E604F4"/>
@@ -5303,7 +5560,7 @@
       </w:rPr>
     </w:lvl>
   </w:abstractNum>
-  <w:abstractNum w:abstractNumId="4" w15:restartNumberingAfterBreak="0">
+  <w:abstractNum w:abstractNumId="5" w15:restartNumberingAfterBreak="0">
     <w:nsid w:val="33A20EEB"/>
     <w:multiLevelType w:val="hybridMultilevel"/>
     <w:tmpl w:val="18248C86"/>
@@ -5452,7 +5709,7 @@
       </w:rPr>
     </w:lvl>
   </w:abstractNum>
-  <w:abstractNum w:abstractNumId="5" w15:restartNumberingAfterBreak="0">
+  <w:abstractNum w:abstractNumId="6" w15:restartNumberingAfterBreak="0">
     <w:nsid w:val="34445F8A"/>
     <w:multiLevelType w:val="hybridMultilevel"/>
     <w:tmpl w:val="DA9AC1B2"/>
@@ -5567,7 +5824,7 @@
       </w:pPr>
     </w:lvl>
   </w:abstractNum>
-  <w:abstractNum w:abstractNumId="6" w15:restartNumberingAfterBreak="0">
+  <w:abstractNum w:abstractNumId="7" w15:restartNumberingAfterBreak="0">
     <w:nsid w:val="36D30070"/>
     <w:multiLevelType w:val="hybridMultilevel"/>
     <w:tmpl w:val="03E494A6"/>
@@ -5680,7 +5937,7 @@
       </w:rPr>
     </w:lvl>
   </w:abstractNum>
-  <w:abstractNum w:abstractNumId="7" w15:restartNumberingAfterBreak="0">
+  <w:abstractNum w:abstractNumId="8" w15:restartNumberingAfterBreak="0">
     <w:nsid w:val="3C7C1C8A"/>
     <w:multiLevelType w:val="hybridMultilevel"/>
     <w:tmpl w:val="D376D3EE"/>
@@ -5792,7 +6049,7 @@
       </w:rPr>
     </w:lvl>
   </w:abstractNum>
-  <w:abstractNum w:abstractNumId="8" w15:restartNumberingAfterBreak="0">
+  <w:abstractNum w:abstractNumId="9" w15:restartNumberingAfterBreak="0">
     <w:nsid w:val="4FBC13CA"/>
     <w:multiLevelType w:val="hybridMultilevel"/>
     <w:tmpl w:val="24343056"/>
@@ -5904,7 +6161,7 @@
       </w:rPr>
     </w:lvl>
   </w:abstractNum>
-  <w:abstractNum w:abstractNumId="9" w15:restartNumberingAfterBreak="0">
+  <w:abstractNum w:abstractNumId="10" w15:restartNumberingAfterBreak="0">
     <w:nsid w:val="556F54C3"/>
     <w:multiLevelType w:val="hybridMultilevel"/>
     <w:tmpl w:val="FAC268B4"/>
@@ -6044,7 +6301,7 @@
       </w:rPr>
     </w:lvl>
   </w:abstractNum>
-  <w:abstractNum w:abstractNumId="10" w15:restartNumberingAfterBreak="0">
+  <w:abstractNum w:abstractNumId="11" w15:restartNumberingAfterBreak="0">
     <w:nsid w:val="709B2935"/>
     <w:multiLevelType w:val="hybridMultilevel"/>
     <w:tmpl w:val="638C4EC4"/>
@@ -6156,7 +6413,7 @@
       </w:rPr>
     </w:lvl>
   </w:abstractNum>
-  <w:abstractNum w:abstractNumId="11" w15:restartNumberingAfterBreak="0">
+  <w:abstractNum w:abstractNumId="12" w15:restartNumberingAfterBreak="0">
     <w:nsid w:val="76AA2799"/>
     <w:multiLevelType w:val="hybridMultilevel"/>
     <w:tmpl w:val="BD86733E"/>
@@ -6297,7 +6554,7 @@
     </w:lvl>
   </w:abstractNum>
   <w:num w:numId="1" w16cid:durableId="1993410572">
-    <w:abstractNumId w:val="5"/>
+    <w:abstractNumId w:val="6"/>
     <w:lvlOverride w:ilvl="0"/>
     <w:lvlOverride w:ilvl="1">
       <w:startOverride w:val="1"/>
@@ -6328,40 +6585,43 @@
     <w:abstractNumId w:val="1"/>
   </w:num>
   <w:num w:numId="3" w16cid:durableId="1497376678">
+    <w:abstractNumId w:val="5"/>
+  </w:num>
+  <w:num w:numId="4" w16cid:durableId="1073812946">
     <w:abstractNumId w:val="4"/>
   </w:num>
-  <w:num w:numId="4" w16cid:durableId="1073812946">
+  <w:num w:numId="5" w16cid:durableId="1337608732">
     <w:abstractNumId w:val="3"/>
   </w:num>
-  <w:num w:numId="5" w16cid:durableId="1337608732">
-    <w:abstractNumId w:val="2"/>
+  <w:num w:numId="6" w16cid:durableId="794100446">
+    <w:abstractNumId w:val="12"/>
   </w:num>
-  <w:num w:numId="6" w16cid:durableId="794100446">
+  <w:num w:numId="7" w16cid:durableId="1017774225">
+    <w:abstractNumId w:val="8"/>
+  </w:num>
+  <w:num w:numId="8" w16cid:durableId="557057920">
+    <w:abstractNumId w:val="9"/>
+  </w:num>
+  <w:num w:numId="9" w16cid:durableId="655572938">
     <w:abstractNumId w:val="11"/>
   </w:num>
-  <w:num w:numId="7" w16cid:durableId="1017774225">
-    <w:abstractNumId w:val="7"/>
-  </w:num>
-  <w:num w:numId="8" w16cid:durableId="557057920">
-    <w:abstractNumId w:val="8"/>
-  </w:num>
-  <w:num w:numId="9" w16cid:durableId="655572938">
+  <w:num w:numId="10" w16cid:durableId="868446581">
     <w:abstractNumId w:val="10"/>
   </w:num>
-  <w:num w:numId="10" w16cid:durableId="868446581">
-    <w:abstractNumId w:val="9"/>
-  </w:num>
   <w:num w:numId="11" w16cid:durableId="1908413050">
-    <w:abstractNumId w:val="6"/>
+    <w:abstractNumId w:val="7"/>
   </w:num>
   <w:num w:numId="12" w16cid:durableId="1006204477">
     <w:abstractNumId w:val="0"/>
+  </w:num>
+  <w:num w:numId="13" w16cid:durableId="1523668919">
+    <w:abstractNumId w:val="2"/>
   </w:num>
 </w:numbering>
 </file>
 
 <file path=word/styles.xml><?xml version="1.0" encoding="utf-8"?>
-<w:styles xmlns:mc="http://schemas.openxmlformats.org/markup-compatibility/2006" xmlns:r="http://schemas.openxmlformats.org/officeDocument/2006/relationships" xmlns:w="http://schemas.openxmlformats.org/wordprocessingml/2006/main" xmlns:w14="http://schemas.microsoft.com/office/word/2010/wordml" xmlns:w15="http://schemas.microsoft.com/office/word/2012/wordml" xmlns:w16cex="http://schemas.microsoft.com/office/word/2018/wordml/cex" xmlns:w16cid="http://schemas.microsoft.com/office/word/2016/wordml/cid" xmlns:w16="http://schemas.microsoft.com/office/word/2018/wordml" xmlns:w16sdtdh="http://schemas.microsoft.com/office/word/2020/wordml/sdtdatahash" xmlns:w16se="http://schemas.microsoft.com/office/word/2015/wordml/symex" mc:Ignorable="w14 w15 w16se w16cid w16 w16cex w16sdtdh">
+<w:styles xmlns:mc="http://schemas.openxmlformats.org/markup-compatibility/2006" xmlns:r="http://schemas.openxmlformats.org/officeDocument/2006/relationships" xmlns:w="http://schemas.openxmlformats.org/wordprocessingml/2006/main" xmlns:w14="http://schemas.microsoft.com/office/word/2010/wordml" xmlns:w15="http://schemas.microsoft.com/office/word/2012/wordml" xmlns:w16cex="http://schemas.microsoft.com/office/word/2018/wordml/cex" xmlns:w16cid="http://schemas.microsoft.com/office/word/2016/wordml/cid" xmlns:w16="http://schemas.microsoft.com/office/word/2018/wordml" xmlns:w16du="http://schemas.microsoft.com/office/word/2023/wordml/word16du" xmlns:w16sdtdh="http://schemas.microsoft.com/office/word/2020/wordml/sdtdatahash" xmlns:w16se="http://schemas.microsoft.com/office/word/2015/wordml/symex" mc:Ignorable="w14 w15 w16se w16cid w16 w16cex w16sdtdh w16du">
   <w:docDefaults>
     <w:rPrDefault>
       <w:rPr>

</xml_diff>